<commit_message>
doc : complete 08 - style in react
</commit_message>
<xml_diff>
--- a/docs/08 - Styles in react .docx
+++ b/docs/08 - Styles in react .docx
@@ -661,11 +661,277 @@
       <w:pPr>
         <w:bidi/>
         <w:rPr>
+          <w:rFonts w:cs="B Nazanin" w:hint="cs"/>
+          <w:u w:val="single"/>
+          <w:rtl/>
+          <w:lang w:bidi="fa-IR"/>
+        </w:rPr>
+      </w:pPr>
+      <w:r>
+        <w:rPr>
+          <w:rFonts w:cs="B Nazanin" w:hint="cs"/>
+          <w:rtl/>
+          <w:lang w:bidi="fa-IR"/>
+        </w:rPr>
+        <w:t>چرا باید استفاده کنیم ؟</w:t>
+      </w:r>
+      <w:r>
+        <w:rPr>
+          <w:rFonts w:cs="B Nazanin" w:hint="cs"/>
+          <w:rtl/>
+          <w:lang w:bidi="fa-IR"/>
+        </w:rPr>
+        <w:t xml:space="preserve">به ما این قابلیت را می دهیم تا </w:t>
+      </w:r>
+      <w:r>
+        <w:rPr>
           <w:rFonts w:cs="B Nazanin"/>
-          <w:rtl/>
-          <w:lang w:bidi="fa-IR"/>
-        </w:rPr>
-      </w:pPr>
+          <w:lang w:bidi="fa-IR"/>
+        </w:rPr>
+        <w:t>scope</w:t>
+      </w:r>
+      <w:r>
+        <w:rPr>
+          <w:rFonts w:cs="B Nazanin" w:hint="cs"/>
+          <w:rtl/>
+          <w:lang w:bidi="fa-IR"/>
+        </w:rPr>
+        <w:t xml:space="preserve"> استایل های خود را تغییر دهیم . </w:t>
+      </w:r>
+      <w:r>
+        <w:rPr>
+          <w:rFonts w:cs="B Nazanin" w:hint="cs"/>
+          <w:u w:val="single"/>
+          <w:rtl/>
+          <w:lang w:bidi="fa-IR"/>
+        </w:rPr>
+        <w:t xml:space="preserve">زمانی که فقط می خواهیم برای فقط کامپوننت </w:t>
+      </w:r>
+      <w:r>
+        <w:rPr>
+          <w:rFonts w:cs="B Nazanin" w:hint="cs"/>
+          <w:u w:val="single"/>
+          <w:rtl/>
+          <w:lang w:bidi="fa-IR"/>
+        </w:rPr>
+        <w:t xml:space="preserve">خاص </w:t>
+      </w:r>
+      <w:r>
+        <w:rPr>
+          <w:rFonts w:cs="B Nazanin" w:hint="cs"/>
+          <w:u w:val="single"/>
+          <w:rtl/>
+          <w:lang w:bidi="fa-IR"/>
+        </w:rPr>
+        <w:t xml:space="preserve">استایل بنویسیم . </w:t>
+      </w:r>
+    </w:p>
+    <w:p>
+      <w:pPr>
+        <w:bidi/>
+        <w:rPr>
+          <w:rFonts w:cs="B Nazanin"/>
+          <w:rtl/>
+          <w:lang w:bidi="fa-IR"/>
+        </w:rPr>
+      </w:pPr>
+      <w:r>
+        <w:rPr>
+          <w:rFonts w:cs="B Nazanin" w:hint="cs"/>
+          <w:rtl/>
+          <w:lang w:bidi="fa-IR"/>
+        </w:rPr>
+        <w:t xml:space="preserve">دو روش داریم : </w:t>
+      </w:r>
+    </w:p>
+    <w:p>
+      <w:pPr>
+        <w:bidi/>
+        <w:rPr>
+          <w:rFonts w:cs="B Nazanin"/>
+          <w:rtl/>
+          <w:lang w:bidi="fa-IR"/>
+        </w:rPr>
+      </w:pPr>
+      <w:r>
+        <w:rPr>
+          <w:rFonts w:cs="B Nazanin" w:hint="cs"/>
+          <w:rtl/>
+          <w:lang w:bidi="fa-IR"/>
+        </w:rPr>
+        <w:t xml:space="preserve">1 </w:t>
+      </w:r>
+      <w:r>
+        <w:rPr>
+          <w:rFonts w:ascii="Arial" w:hAnsi="Arial" w:cs="Arial" w:hint="cs"/>
+          <w:rtl/>
+          <w:lang w:bidi="fa-IR"/>
+        </w:rPr>
+        <w:t>–</w:t>
+      </w:r>
+      <w:r>
+        <w:rPr>
+          <w:rFonts w:cs="B Nazanin" w:hint="cs"/>
+          <w:rtl/>
+          <w:lang w:bidi="fa-IR"/>
+        </w:rPr>
+        <w:t xml:space="preserve"> باید پروژه رو </w:t>
+      </w:r>
+      <w:r>
+        <w:rPr>
+          <w:rFonts w:cs="B Nazanin"/>
+          <w:lang w:bidi="fa-IR"/>
+        </w:rPr>
+        <w:t>eject</w:t>
+      </w:r>
+      <w:r>
+        <w:rPr>
+          <w:rFonts w:cs="B Nazanin" w:hint="cs"/>
+          <w:rtl/>
+          <w:lang w:bidi="fa-IR"/>
+        </w:rPr>
+        <w:t xml:space="preserve"> کنیم . .... این روش دیگه توصیه نمی شود چرا که در </w:t>
+      </w:r>
+      <w:r>
+        <w:rPr>
+          <w:rFonts w:cs="B Nazanin"/>
+          <w:lang w:bidi="fa-IR"/>
+        </w:rPr>
+        <w:t>CRA</w:t>
+      </w:r>
+      <w:r>
+        <w:rPr>
+          <w:rFonts w:cs="B Nazanin" w:hint="cs"/>
+          <w:rtl/>
+          <w:lang w:bidi="fa-IR"/>
+        </w:rPr>
+        <w:t xml:space="preserve"> این امکان اضافه شده است . </w:t>
+      </w:r>
+    </w:p>
+    <w:p>
+      <w:pPr>
+        <w:bidi/>
+        <w:rPr>
+          <w:rFonts w:cs="B Nazanin"/>
+          <w:rtl/>
+          <w:lang w:bidi="fa-IR"/>
+        </w:rPr>
+      </w:pPr>
+      <w:r>
+        <w:rPr>
+          <w:rFonts w:cs="B Nazanin" w:hint="cs"/>
+          <w:rtl/>
+          <w:lang w:bidi="fa-IR"/>
+        </w:rPr>
+        <w:t xml:space="preserve">2 </w:t>
+      </w:r>
+      <w:r>
+        <w:rPr>
+          <w:rFonts w:ascii="Arial" w:hAnsi="Arial" w:cs="Arial" w:hint="cs"/>
+          <w:rtl/>
+          <w:lang w:bidi="fa-IR"/>
+        </w:rPr>
+        <w:t>–</w:t>
+      </w:r>
+      <w:r>
+        <w:rPr>
+          <w:rFonts w:cs="B Nazanin" w:hint="cs"/>
+          <w:rtl/>
+          <w:lang w:bidi="fa-IR"/>
+        </w:rPr>
+        <w:t xml:space="preserve"> کافی هست یک فایل </w:t>
+      </w:r>
+      <w:r>
+        <w:rPr>
+          <w:rFonts w:cs="B Nazanin"/>
+          <w:lang w:bidi="fa-IR"/>
+        </w:rPr>
+        <w:t>css</w:t>
+      </w:r>
+      <w:r>
+        <w:rPr>
+          <w:rFonts w:cs="B Nazanin" w:hint="cs"/>
+          <w:rtl/>
+          <w:lang w:bidi="fa-IR"/>
+        </w:rPr>
+        <w:t xml:space="preserve"> بسازیم و نام کامپوننت را بنویسم . </w:t>
+      </w:r>
+      <w:r>
+        <w:rPr>
+          <w:rFonts w:cs="B Nazanin"/>
+          <w:b/>
+          <w:bCs/>
+          <w:lang w:bidi="fa-IR"/>
+        </w:rPr>
+        <w:t>app.module.css</w:t>
+      </w:r>
+      <w:r>
+        <w:rPr>
+          <w:rFonts w:cs="B Nazanin" w:hint="cs"/>
+          <w:rtl/>
+          <w:lang w:bidi="fa-IR"/>
+        </w:rPr>
+        <w:t xml:space="preserve"> همین رو بسازیم خود </w:t>
+      </w:r>
+      <w:r>
+        <w:rPr>
+          <w:rFonts w:cs="B Nazanin"/>
+          <w:lang w:bidi="fa-IR"/>
+        </w:rPr>
+        <w:t>CRA</w:t>
+      </w:r>
+      <w:r>
+        <w:rPr>
+          <w:rFonts w:cs="B Nazanin" w:hint="cs"/>
+          <w:rtl/>
+          <w:lang w:bidi="fa-IR"/>
+        </w:rPr>
+        <w:t xml:space="preserve"> می فهمه که باید این استایل رو به صورت </w:t>
+      </w:r>
+      <w:r>
+        <w:rPr>
+          <w:rFonts w:cs="B Nazanin"/>
+          <w:lang w:bidi="fa-IR"/>
+        </w:rPr>
+        <w:t>scope</w:t>
+      </w:r>
+      <w:r>
+        <w:rPr>
+          <w:rFonts w:cs="B Nazanin" w:hint="cs"/>
+          <w:rtl/>
+          <w:lang w:bidi="fa-IR"/>
+        </w:rPr>
+        <w:t xml:space="preserve"> اعمال کند </w:t>
+      </w:r>
+      <w:r>
+        <w:rPr>
+          <mc:AlternateContent>
+            <mc:Choice Requires="w16se">
+              <w:rFonts w:cs="B Nazanin"/>
+            </mc:Choice>
+            <mc:Fallback>
+              <w:rFonts w:ascii="Segoe UI Emoji" w:eastAsia="Segoe UI Emoji" w:hAnsi="Segoe UI Emoji" w:cs="Segoe UI Emoji"/>
+            </mc:Fallback>
+          </mc:AlternateContent>
+          <w:lang w:bidi="fa-IR"/>
+        </w:rPr>
+        <mc:AlternateContent>
+          <mc:Choice Requires="w16se">
+            <w16se:symEx w16se:font="Segoe UI Emoji" w16se:char="1F60A"/>
+          </mc:Choice>
+          <mc:Fallback>
+            <w:t>😊</w:t>
+          </mc:Fallback>
+        </mc:AlternateContent>
+      </w:r>
+      <w:r>
+        <w:rPr>
+          <w:rFonts w:cs="B Nazanin" w:hint="cs"/>
+          <w:rtl/>
+          <w:lang w:bidi="fa-IR"/>
+        </w:rPr>
+        <w:t xml:space="preserve"> </w:t>
+      </w:r>
     </w:p>
     <w:p>
       <w:pPr>
@@ -1475,13 +1741,52 @@
         <w:spacing w:after="0" w:line="285" w:lineRule="atLeast"/>
         <w:rPr>
           <w:rFonts w:ascii="Consolas" w:eastAsia="Times New Roman" w:hAnsi="Consolas" w:cs="Times New Roman"/>
-          <w:color w:val="C5C8C6"/>
-          <w:kern w:val="0"/>
-          <w:sz w:val="21"/>
-          <w:szCs w:val="21"/>
-          <w14:ligatures w14:val="none"/>
-        </w:rPr>
-      </w:pPr>
+          <w:color w:val="6089B4"/>
+          <w:kern w:val="0"/>
+          <w:sz w:val="21"/>
+          <w:szCs w:val="21"/>
+          <w14:ligatures w14:val="none"/>
+        </w:rPr>
+      </w:pPr>
+    </w:p>
+    <w:p>
+      <w:pPr>
+        <w:shd w:val="clear" w:color="auto" w:fill="1E1E1E"/>
+        <w:spacing w:after="0" w:line="285" w:lineRule="atLeast"/>
+        <w:rPr>
+          <w:rFonts w:ascii="Consolas" w:eastAsia="Times New Roman" w:hAnsi="Consolas" w:cs="Times New Roman"/>
+          <w:color w:val="6089B4"/>
+          <w:kern w:val="0"/>
+          <w:sz w:val="21"/>
+          <w:szCs w:val="21"/>
+          <w14:ligatures w14:val="none"/>
+        </w:rPr>
+      </w:pPr>
+    </w:p>
+    <w:p>
+      <w:pPr>
+        <w:shd w:val="clear" w:color="auto" w:fill="1E1E1E"/>
+        <w:spacing w:after="0" w:line="285" w:lineRule="atLeast"/>
+        <w:rPr>
+          <w:rFonts w:ascii="Consolas" w:eastAsia="Times New Roman" w:hAnsi="Consolas" w:cs="Times New Roman"/>
+          <w:color w:val="C5C8C6"/>
+          <w:kern w:val="0"/>
+          <w:sz w:val="21"/>
+          <w:szCs w:val="21"/>
+          <w14:ligatures w14:val="none"/>
+        </w:rPr>
+      </w:pPr>
+      <w:r>
+        <w:rPr>
+          <w:rFonts w:ascii="Consolas" w:eastAsia="Times New Roman" w:hAnsi="Consolas" w:cs="Times New Roman"/>
+          <w:color w:val="C5C8C6"/>
+          <w:kern w:val="0"/>
+          <w:sz w:val="21"/>
+          <w:szCs w:val="21"/>
+          <w14:ligatures w14:val="none"/>
+        </w:rPr>
+        <w:t>npm i classname</w:t>
+      </w:r>
     </w:p>
     <w:p>
       <w:pPr>
@@ -1499,7 +1804,2397 @@
       <w:pPr>
         <w:bidi/>
         <w:rPr>
+          <w:rFonts w:cs="B Nazanin"/>
+          <w:rtl/>
+          <w:lang w:bidi="fa-IR"/>
+        </w:rPr>
+      </w:pPr>
+    </w:p>
+    <w:p>
+      <w:pPr>
+        <w:bidi/>
+        <w:rPr>
+          <w:rFonts w:cs="B Nazanin"/>
+          <w:b/>
+          <w:bCs/>
+          <w:rtl/>
+          <w:lang w:bidi="fa-IR"/>
+        </w:rPr>
+      </w:pPr>
+      <w:r>
+        <w:rPr>
           <w:rFonts w:cs="B Nazanin" w:hint="cs"/>
+          <w:b/>
+          <w:bCs/>
+          <w:highlight w:val="yellow"/>
+          <w:rtl/>
+          <w:lang w:bidi="fa-IR"/>
+        </w:rPr>
+        <w:t xml:space="preserve">آشنایی با ابزاری به </w:t>
+      </w:r>
+      <w:r>
+        <w:rPr>
+          <w:rFonts w:cs="B Nazanin"/>
+          <w:b/>
+          <w:bCs/>
+          <w:highlight w:val="yellow"/>
+          <w:lang w:bidi="fa-IR"/>
+        </w:rPr>
+        <w:t>ClassName</w:t>
+      </w:r>
+      <w:r>
+        <w:rPr>
+          <w:rFonts w:cs="B Nazanin" w:hint="cs"/>
+          <w:b/>
+          <w:bCs/>
+          <w:highlight w:val="yellow"/>
+          <w:rtl/>
+          <w:lang w:bidi="fa-IR"/>
+        </w:rPr>
+        <w:t xml:space="preserve"> </w:t>
+      </w:r>
+      <w:r>
+        <w:rPr>
+          <mc:AlternateContent>
+            <mc:Choice Requires="w16se">
+              <w:rFonts w:cs="B Nazanin"/>
+            </mc:Choice>
+            <mc:Fallback>
+              <w:rFonts w:ascii="Segoe UI Emoji" w:eastAsia="Segoe UI Emoji" w:hAnsi="Segoe UI Emoji" w:cs="Segoe UI Emoji"/>
+            </mc:Fallback>
+          </mc:AlternateContent>
+          <w:b/>
+          <w:bCs/>
+          <w:highlight w:val="yellow"/>
+          <w:lang w:bidi="fa-IR"/>
+        </w:rPr>
+        <mc:AlternateContent>
+          <mc:Choice Requires="w16se">
+            <w16se:symEx w16se:font="Segoe UI Emoji" w16se:char="1F60A"/>
+          </mc:Choice>
+          <mc:Fallback>
+            <w:t>😊</w:t>
+          </mc:Fallback>
+        </mc:AlternateContent>
+      </w:r>
+      <w:r>
+        <w:rPr>
+          <w:rFonts w:cs="B Nazanin" w:hint="cs"/>
+          <w:b/>
+          <w:bCs/>
+          <w:rtl/>
+          <w:lang w:bidi="fa-IR"/>
+        </w:rPr>
+        <w:t xml:space="preserve"> </w:t>
+      </w:r>
+    </w:p>
+    <w:p>
+      <w:pPr>
+        <w:shd w:val="clear" w:color="auto" w:fill="1E1E1E"/>
+        <w:spacing w:after="0" w:line="285" w:lineRule="atLeast"/>
+        <w:rPr>
+          <w:rFonts w:ascii="Consolas" w:eastAsia="Times New Roman" w:hAnsi="Consolas" w:cs="Times New Roman" w:hint="cs"/>
+          <w:color w:val="C5C8C6"/>
+          <w:kern w:val="0"/>
+          <w:sz w:val="21"/>
+          <w:szCs w:val="21"/>
+          <w:rtl/>
+          <w14:ligatures w14:val="none"/>
+        </w:rPr>
+      </w:pPr>
+      <w:bookmarkStart w:id="0" w:name="_Hlk147084344"/>
+      <w:r>
+        <w:rPr>
+          <w:rFonts w:ascii="Consolas" w:eastAsia="Times New Roman" w:hAnsi="Consolas" w:cs="Times New Roman"/>
+          <w:color w:val="C5C8C6"/>
+          <w:kern w:val="0"/>
+          <w:sz w:val="21"/>
+          <w:szCs w:val="21"/>
+          <w14:ligatures w14:val="none"/>
+        </w:rPr>
+        <w:t>npm i classname</w:t>
+      </w:r>
+      <w:r>
+        <w:rPr>
+          <w:rFonts w:ascii="Consolas" w:eastAsia="Times New Roman" w:hAnsi="Consolas" w:cs="Times New Roman"/>
+          <w:color w:val="C5C8C6"/>
+          <w:kern w:val="0"/>
+          <w:sz w:val="21"/>
+          <w:szCs w:val="21"/>
+          <w14:ligatures w14:val="none"/>
+        </w:rPr>
+        <w:t>s</w:t>
+      </w:r>
+    </w:p>
+    <w:bookmarkEnd w:id="0"/>
+    <w:p>
+      <w:pPr>
+        <w:bidi/>
+        <w:rPr>
+          <w:rFonts w:cs="B Nazanin"/>
+          <w:rtl/>
+          <w:lang w:bidi="fa-IR"/>
+        </w:rPr>
+      </w:pPr>
+      <w:r>
+        <w:rPr>
+          <w:rFonts w:cs="B Nazanin" w:hint="cs"/>
+          <w:rtl/>
+          <w:lang w:bidi="fa-IR"/>
+        </w:rPr>
+        <w:lastRenderedPageBreak/>
+        <w:t xml:space="preserve">زمانی که می خواهیم در صورت محیا بودن یک شرط کلاس های متعدد را رندر کنیم . یعنی بسته به </w:t>
+      </w:r>
+      <w:r>
+        <w:rPr>
+          <w:rFonts w:cs="B Nazanin"/>
+          <w:lang w:bidi="fa-IR"/>
+        </w:rPr>
+        <w:t>true</w:t>
+      </w:r>
+      <w:r>
+        <w:rPr>
+          <w:rFonts w:cs="B Nazanin" w:hint="cs"/>
+          <w:rtl/>
+          <w:lang w:bidi="fa-IR"/>
+        </w:rPr>
+        <w:t xml:space="preserve"> یا </w:t>
+      </w:r>
+      <w:r>
+        <w:rPr>
+          <w:rFonts w:cs="B Nazanin"/>
+          <w:lang w:bidi="fa-IR"/>
+        </w:rPr>
+        <w:t>false</w:t>
+      </w:r>
+      <w:r>
+        <w:rPr>
+          <w:rFonts w:cs="B Nazanin" w:hint="cs"/>
+          <w:rtl/>
+          <w:lang w:bidi="fa-IR"/>
+        </w:rPr>
+        <w:t xml:space="preserve"> بودن شرایط مختلف کلاس هایی را اضافه و یا کم کنیم . </w:t>
+      </w:r>
+    </w:p>
+    <w:p>
+      <w:pPr>
+        <w:shd w:val="clear" w:color="auto" w:fill="1E1E1E"/>
+        <w:spacing w:after="0" w:line="285" w:lineRule="atLeast"/>
+        <w:rPr>
+          <w:rFonts w:ascii="Consolas" w:eastAsia="Times New Roman" w:hAnsi="Consolas" w:cs="Times New Roman"/>
+          <w:color w:val="C5C8C6"/>
+          <w:kern w:val="0"/>
+          <w:sz w:val="21"/>
+          <w:szCs w:val="21"/>
+          <w14:ligatures w14:val="none"/>
+        </w:rPr>
+      </w:pPr>
+      <w:r>
+        <w:rPr>
+          <w:rFonts w:ascii="Consolas" w:eastAsia="Times New Roman" w:hAnsi="Consolas" w:cs="Times New Roman"/>
+          <w:color w:val="9872A2"/>
+          <w:kern w:val="0"/>
+          <w:sz w:val="21"/>
+          <w:szCs w:val="21"/>
+          <w14:ligatures w14:val="none"/>
+        </w:rPr>
+        <w:t>var</w:t>
+      </w:r>
+      <w:r>
+        <w:rPr>
+          <w:rFonts w:ascii="Consolas" w:eastAsia="Times New Roman" w:hAnsi="Consolas" w:cs="Times New Roman"/>
+          <w:color w:val="C5C8C6"/>
+          <w:kern w:val="0"/>
+          <w:sz w:val="21"/>
+          <w:szCs w:val="21"/>
+          <w14:ligatures w14:val="none"/>
+        </w:rPr>
+        <w:t xml:space="preserve"> </w:t>
+      </w:r>
+      <w:r>
+        <w:rPr>
+          <w:rFonts w:ascii="Consolas" w:eastAsia="Times New Roman" w:hAnsi="Consolas" w:cs="Times New Roman"/>
+          <w:color w:val="6089B4"/>
+          <w:kern w:val="0"/>
+          <w:sz w:val="21"/>
+          <w:szCs w:val="21"/>
+          <w14:ligatures w14:val="none"/>
+        </w:rPr>
+        <w:t>classNames</w:t>
+      </w:r>
+      <w:r>
+        <w:rPr>
+          <w:rFonts w:ascii="Consolas" w:eastAsia="Times New Roman" w:hAnsi="Consolas" w:cs="Times New Roman"/>
+          <w:color w:val="C5C8C6"/>
+          <w:kern w:val="0"/>
+          <w:sz w:val="21"/>
+          <w:szCs w:val="21"/>
+          <w14:ligatures w14:val="none"/>
+        </w:rPr>
+        <w:t xml:space="preserve"> </w:t>
+      </w:r>
+      <w:r>
+        <w:rPr>
+          <w:rFonts w:ascii="Consolas" w:eastAsia="Times New Roman" w:hAnsi="Consolas" w:cs="Times New Roman"/>
+          <w:color w:val="676867"/>
+          <w:kern w:val="0"/>
+          <w:sz w:val="21"/>
+          <w:szCs w:val="21"/>
+          <w14:ligatures w14:val="none"/>
+        </w:rPr>
+        <w:t>=</w:t>
+      </w:r>
+      <w:r>
+        <w:rPr>
+          <w:rFonts w:ascii="Consolas" w:eastAsia="Times New Roman" w:hAnsi="Consolas" w:cs="Times New Roman"/>
+          <w:color w:val="C5C8C6"/>
+          <w:kern w:val="0"/>
+          <w:sz w:val="21"/>
+          <w:szCs w:val="21"/>
+          <w14:ligatures w14:val="none"/>
+        </w:rPr>
+        <w:t xml:space="preserve"> </w:t>
+      </w:r>
+      <w:r>
+        <w:rPr>
+          <w:rFonts w:ascii="Consolas" w:eastAsia="Times New Roman" w:hAnsi="Consolas" w:cs="Times New Roman"/>
+          <w:color w:val="CE6700"/>
+          <w:kern w:val="0"/>
+          <w:sz w:val="21"/>
+          <w:szCs w:val="21"/>
+          <w14:ligatures w14:val="none"/>
+        </w:rPr>
+        <w:t>require</w:t>
+      </w:r>
+      <w:r>
+        <w:rPr>
+          <w:rFonts w:ascii="Consolas" w:eastAsia="Times New Roman" w:hAnsi="Consolas" w:cs="Times New Roman"/>
+          <w:color w:val="C5C8C6"/>
+          <w:kern w:val="0"/>
+          <w:sz w:val="21"/>
+          <w:szCs w:val="21"/>
+          <w14:ligatures w14:val="none"/>
+        </w:rPr>
+        <w:t>(</w:t>
+      </w:r>
+      <w:r>
+        <w:rPr>
+          <w:rFonts w:ascii="Consolas" w:eastAsia="Times New Roman" w:hAnsi="Consolas" w:cs="Times New Roman"/>
+          <w:color w:val="9AA83A"/>
+          <w:kern w:val="0"/>
+          <w:sz w:val="21"/>
+          <w:szCs w:val="21"/>
+          <w14:ligatures w14:val="none"/>
+        </w:rPr>
+        <w:t>'classnames'</w:t>
+      </w:r>
+      <w:r>
+        <w:rPr>
+          <w:rFonts w:ascii="Consolas" w:eastAsia="Times New Roman" w:hAnsi="Consolas" w:cs="Times New Roman"/>
+          <w:color w:val="C5C8C6"/>
+          <w:kern w:val="0"/>
+          <w:sz w:val="21"/>
+          <w:szCs w:val="21"/>
+          <w14:ligatures w14:val="none"/>
+        </w:rPr>
+        <w:t>);</w:t>
+      </w:r>
+    </w:p>
+    <w:p>
+      <w:pPr>
+        <w:shd w:val="clear" w:color="auto" w:fill="1E1E1E"/>
+        <w:spacing w:after="0" w:line="285" w:lineRule="atLeast"/>
+        <w:rPr>
+          <w:rFonts w:ascii="Consolas" w:eastAsia="Times New Roman" w:hAnsi="Consolas" w:cs="Times New Roman"/>
+          <w:color w:val="C5C8C6"/>
+          <w:kern w:val="0"/>
+          <w:sz w:val="21"/>
+          <w:szCs w:val="21"/>
+          <w14:ligatures w14:val="none"/>
+        </w:rPr>
+      </w:pPr>
+    </w:p>
+    <w:p>
+      <w:pPr>
+        <w:shd w:val="clear" w:color="auto" w:fill="1E1E1E"/>
+        <w:spacing w:after="0" w:line="285" w:lineRule="atLeast"/>
+        <w:rPr>
+          <w:rFonts w:ascii="Consolas" w:eastAsia="Times New Roman" w:hAnsi="Consolas" w:cs="Times New Roman"/>
+          <w:color w:val="C5C8C6"/>
+          <w:kern w:val="0"/>
+          <w:sz w:val="21"/>
+          <w:szCs w:val="21"/>
+          <w14:ligatures w14:val="none"/>
+        </w:rPr>
+      </w:pPr>
+      <w:r>
+        <w:rPr>
+          <w:rFonts w:ascii="Consolas" w:eastAsia="Times New Roman" w:hAnsi="Consolas" w:cs="Times New Roman"/>
+          <w:color w:val="9872A2"/>
+          <w:kern w:val="0"/>
+          <w:sz w:val="21"/>
+          <w:szCs w:val="21"/>
+          <w14:ligatures w14:val="none"/>
+        </w:rPr>
+        <w:t>class</w:t>
+      </w:r>
+      <w:r>
+        <w:rPr>
+          <w:rFonts w:ascii="Consolas" w:eastAsia="Times New Roman" w:hAnsi="Consolas" w:cs="Times New Roman"/>
+          <w:color w:val="C5C8C6"/>
+          <w:kern w:val="0"/>
+          <w:sz w:val="21"/>
+          <w:szCs w:val="21"/>
+          <w14:ligatures w14:val="none"/>
+        </w:rPr>
+        <w:t xml:space="preserve"> </w:t>
+      </w:r>
+      <w:r>
+        <w:rPr>
+          <w:rFonts w:ascii="Consolas" w:eastAsia="Times New Roman" w:hAnsi="Consolas" w:cs="Times New Roman"/>
+          <w:color w:val="9B0000"/>
+          <w:kern w:val="0"/>
+          <w:sz w:val="21"/>
+          <w:szCs w:val="21"/>
+          <w14:ligatures w14:val="none"/>
+        </w:rPr>
+        <w:t>Button</w:t>
+      </w:r>
+      <w:r>
+        <w:rPr>
+          <w:rFonts w:ascii="Consolas" w:eastAsia="Times New Roman" w:hAnsi="Consolas" w:cs="Times New Roman"/>
+          <w:color w:val="C5C8C6"/>
+          <w:kern w:val="0"/>
+          <w:sz w:val="21"/>
+          <w:szCs w:val="21"/>
+          <w14:ligatures w14:val="none"/>
+        </w:rPr>
+        <w:t xml:space="preserve"> </w:t>
+      </w:r>
+      <w:r>
+        <w:rPr>
+          <w:rFonts w:ascii="Consolas" w:eastAsia="Times New Roman" w:hAnsi="Consolas" w:cs="Times New Roman"/>
+          <w:color w:val="9872A2"/>
+          <w:kern w:val="0"/>
+          <w:sz w:val="21"/>
+          <w:szCs w:val="21"/>
+          <w14:ligatures w14:val="none"/>
+        </w:rPr>
+        <w:t>extends</w:t>
+      </w:r>
+      <w:r>
+        <w:rPr>
+          <w:rFonts w:ascii="Consolas" w:eastAsia="Times New Roman" w:hAnsi="Consolas" w:cs="Times New Roman"/>
+          <w:color w:val="C5C8C6"/>
+          <w:kern w:val="0"/>
+          <w:sz w:val="21"/>
+          <w:szCs w:val="21"/>
+          <w14:ligatures w14:val="none"/>
+        </w:rPr>
+        <w:t xml:space="preserve"> </w:t>
+      </w:r>
+      <w:r>
+        <w:rPr>
+          <w:rFonts w:ascii="Consolas" w:eastAsia="Times New Roman" w:hAnsi="Consolas" w:cs="Times New Roman"/>
+          <w:color w:val="9B0000"/>
+          <w:kern w:val="0"/>
+          <w:sz w:val="21"/>
+          <w:szCs w:val="21"/>
+          <w14:ligatures w14:val="none"/>
+        </w:rPr>
+        <w:t>React</w:t>
+      </w:r>
+      <w:r>
+        <w:rPr>
+          <w:rFonts w:ascii="Consolas" w:eastAsia="Times New Roman" w:hAnsi="Consolas" w:cs="Times New Roman"/>
+          <w:color w:val="C5C8C6"/>
+          <w:kern w:val="0"/>
+          <w:sz w:val="21"/>
+          <w:szCs w:val="21"/>
+          <w14:ligatures w14:val="none"/>
+        </w:rPr>
+        <w:t>.</w:t>
+      </w:r>
+      <w:r>
+        <w:rPr>
+          <w:rFonts w:ascii="Consolas" w:eastAsia="Times New Roman" w:hAnsi="Consolas" w:cs="Times New Roman"/>
+          <w:color w:val="9B0000"/>
+          <w:kern w:val="0"/>
+          <w:sz w:val="21"/>
+          <w:szCs w:val="21"/>
+          <w14:ligatures w14:val="none"/>
+        </w:rPr>
+        <w:t>Component</w:t>
+      </w:r>
+      <w:r>
+        <w:rPr>
+          <w:rFonts w:ascii="Consolas" w:eastAsia="Times New Roman" w:hAnsi="Consolas" w:cs="Times New Roman"/>
+          <w:color w:val="C5C8C6"/>
+          <w:kern w:val="0"/>
+          <w:sz w:val="21"/>
+          <w:szCs w:val="21"/>
+          <w14:ligatures w14:val="none"/>
+        </w:rPr>
+        <w:t xml:space="preserve"> {</w:t>
+      </w:r>
+    </w:p>
+    <w:p>
+      <w:pPr>
+        <w:shd w:val="clear" w:color="auto" w:fill="1E1E1E"/>
+        <w:spacing w:after="0" w:line="285" w:lineRule="atLeast"/>
+        <w:rPr>
+          <w:rFonts w:ascii="Consolas" w:eastAsia="Times New Roman" w:hAnsi="Consolas" w:cs="Times New Roman"/>
+          <w:color w:val="C5C8C6"/>
+          <w:kern w:val="0"/>
+          <w:sz w:val="21"/>
+          <w:szCs w:val="21"/>
+          <w14:ligatures w14:val="none"/>
+        </w:rPr>
+      </w:pPr>
+      <w:r>
+        <w:rPr>
+          <w:rFonts w:ascii="Consolas" w:eastAsia="Times New Roman" w:hAnsi="Consolas" w:cs="Times New Roman"/>
+          <w:color w:val="C5C8C6"/>
+          <w:kern w:val="0"/>
+          <w:sz w:val="21"/>
+          <w:szCs w:val="21"/>
+          <w14:ligatures w14:val="none"/>
+        </w:rPr>
+        <w:t xml:space="preserve">  </w:t>
+      </w:r>
+      <w:r>
+        <w:rPr>
+          <w:rFonts w:ascii="Consolas" w:eastAsia="Times New Roman" w:hAnsi="Consolas" w:cs="Times New Roman"/>
+          <w:color w:val="9A9B99"/>
+          <w:kern w:val="0"/>
+          <w:sz w:val="21"/>
+          <w:szCs w:val="21"/>
+          <w14:ligatures w14:val="none"/>
+        </w:rPr>
+        <w:t>// ...</w:t>
+      </w:r>
+    </w:p>
+    <w:p>
+      <w:pPr>
+        <w:shd w:val="clear" w:color="auto" w:fill="1E1E1E"/>
+        <w:spacing w:after="0" w:line="285" w:lineRule="atLeast"/>
+        <w:rPr>
+          <w:rFonts w:ascii="Consolas" w:eastAsia="Times New Roman" w:hAnsi="Consolas" w:cs="Times New Roman"/>
+          <w:color w:val="C5C8C6"/>
+          <w:kern w:val="0"/>
+          <w:sz w:val="21"/>
+          <w:szCs w:val="21"/>
+          <w14:ligatures w14:val="none"/>
+        </w:rPr>
+      </w:pPr>
+      <w:r>
+        <w:rPr>
+          <w:rFonts w:ascii="Consolas" w:eastAsia="Times New Roman" w:hAnsi="Consolas" w:cs="Times New Roman"/>
+          <w:color w:val="C5C8C6"/>
+          <w:kern w:val="0"/>
+          <w:sz w:val="21"/>
+          <w:szCs w:val="21"/>
+          <w14:ligatures w14:val="none"/>
+        </w:rPr>
+        <w:t xml:space="preserve">  </w:t>
+      </w:r>
+      <w:r>
+        <w:rPr>
+          <w:rFonts w:ascii="Consolas" w:eastAsia="Times New Roman" w:hAnsi="Consolas" w:cs="Times New Roman"/>
+          <w:color w:val="CE6700"/>
+          <w:kern w:val="0"/>
+          <w:sz w:val="21"/>
+          <w:szCs w:val="21"/>
+          <w14:ligatures w14:val="none"/>
+        </w:rPr>
+        <w:t>render</w:t>
+      </w:r>
+      <w:r>
+        <w:rPr>
+          <w:rFonts w:ascii="Consolas" w:eastAsia="Times New Roman" w:hAnsi="Consolas" w:cs="Times New Roman"/>
+          <w:color w:val="C5C8C6"/>
+          <w:kern w:val="0"/>
+          <w:sz w:val="21"/>
+          <w:szCs w:val="21"/>
+          <w14:ligatures w14:val="none"/>
+        </w:rPr>
+        <w:t xml:space="preserve"> () {</w:t>
+      </w:r>
+    </w:p>
+    <w:p>
+      <w:pPr>
+        <w:shd w:val="clear" w:color="auto" w:fill="1E1E1E"/>
+        <w:spacing w:after="0" w:line="285" w:lineRule="atLeast"/>
+        <w:rPr>
+          <w:rFonts w:ascii="Consolas" w:eastAsia="Times New Roman" w:hAnsi="Consolas" w:cs="Times New Roman"/>
+          <w:color w:val="C5C8C6"/>
+          <w:kern w:val="0"/>
+          <w:sz w:val="21"/>
+          <w:szCs w:val="21"/>
+          <w14:ligatures w14:val="none"/>
+        </w:rPr>
+      </w:pPr>
+      <w:r>
+        <w:rPr>
+          <w:rFonts w:ascii="Consolas" w:eastAsia="Times New Roman" w:hAnsi="Consolas" w:cs="Times New Roman"/>
+          <w:color w:val="C5C8C6"/>
+          <w:kern w:val="0"/>
+          <w:sz w:val="21"/>
+          <w:szCs w:val="21"/>
+          <w14:ligatures w14:val="none"/>
+        </w:rPr>
+        <w:t xml:space="preserve">    </w:t>
+      </w:r>
+      <w:r>
+        <w:rPr>
+          <w:rFonts w:ascii="Consolas" w:eastAsia="Times New Roman" w:hAnsi="Consolas" w:cs="Times New Roman"/>
+          <w:color w:val="9872A2"/>
+          <w:kern w:val="0"/>
+          <w:sz w:val="21"/>
+          <w:szCs w:val="21"/>
+          <w14:ligatures w14:val="none"/>
+        </w:rPr>
+        <w:t>var</w:t>
+      </w:r>
+      <w:r>
+        <w:rPr>
+          <w:rFonts w:ascii="Consolas" w:eastAsia="Times New Roman" w:hAnsi="Consolas" w:cs="Times New Roman"/>
+          <w:color w:val="C5C8C6"/>
+          <w:kern w:val="0"/>
+          <w:sz w:val="21"/>
+          <w:szCs w:val="21"/>
+          <w14:ligatures w14:val="none"/>
+        </w:rPr>
+        <w:t xml:space="preserve"> </w:t>
+      </w:r>
+      <w:r>
+        <w:rPr>
+          <w:rFonts w:ascii="Consolas" w:eastAsia="Times New Roman" w:hAnsi="Consolas" w:cs="Times New Roman"/>
+          <w:color w:val="6089B4"/>
+          <w:kern w:val="0"/>
+          <w:sz w:val="21"/>
+          <w:szCs w:val="21"/>
+          <w14:ligatures w14:val="none"/>
+        </w:rPr>
+        <w:t>btnClass</w:t>
+      </w:r>
+      <w:r>
+        <w:rPr>
+          <w:rFonts w:ascii="Consolas" w:eastAsia="Times New Roman" w:hAnsi="Consolas" w:cs="Times New Roman"/>
+          <w:color w:val="C5C8C6"/>
+          <w:kern w:val="0"/>
+          <w:sz w:val="21"/>
+          <w:szCs w:val="21"/>
+          <w14:ligatures w14:val="none"/>
+        </w:rPr>
+        <w:t xml:space="preserve"> </w:t>
+      </w:r>
+      <w:r>
+        <w:rPr>
+          <w:rFonts w:ascii="Consolas" w:eastAsia="Times New Roman" w:hAnsi="Consolas" w:cs="Times New Roman"/>
+          <w:color w:val="676867"/>
+          <w:kern w:val="0"/>
+          <w:sz w:val="21"/>
+          <w:szCs w:val="21"/>
+          <w14:ligatures w14:val="none"/>
+        </w:rPr>
+        <w:t>=</w:t>
+      </w:r>
+      <w:r>
+        <w:rPr>
+          <w:rFonts w:ascii="Consolas" w:eastAsia="Times New Roman" w:hAnsi="Consolas" w:cs="Times New Roman"/>
+          <w:color w:val="C5C8C6"/>
+          <w:kern w:val="0"/>
+          <w:sz w:val="21"/>
+          <w:szCs w:val="21"/>
+          <w14:ligatures w14:val="none"/>
+        </w:rPr>
+        <w:t xml:space="preserve"> </w:t>
+      </w:r>
+      <w:r>
+        <w:rPr>
+          <w:rFonts w:ascii="Consolas" w:eastAsia="Times New Roman" w:hAnsi="Consolas" w:cs="Times New Roman"/>
+          <w:color w:val="CE6700"/>
+          <w:kern w:val="0"/>
+          <w:sz w:val="21"/>
+          <w:szCs w:val="21"/>
+          <w14:ligatures w14:val="none"/>
+        </w:rPr>
+        <w:t>classNames</w:t>
+      </w:r>
+      <w:r>
+        <w:rPr>
+          <w:rFonts w:ascii="Consolas" w:eastAsia="Times New Roman" w:hAnsi="Consolas" w:cs="Times New Roman"/>
+          <w:color w:val="C5C8C6"/>
+          <w:kern w:val="0"/>
+          <w:sz w:val="21"/>
+          <w:szCs w:val="21"/>
+          <w14:ligatures w14:val="none"/>
+        </w:rPr>
+        <w:t>({</w:t>
+      </w:r>
+    </w:p>
+    <w:p>
+      <w:pPr>
+        <w:shd w:val="clear" w:color="auto" w:fill="1E1E1E"/>
+        <w:spacing w:after="0" w:line="285" w:lineRule="atLeast"/>
+        <w:rPr>
+          <w:rFonts w:ascii="Consolas" w:eastAsia="Times New Roman" w:hAnsi="Consolas" w:cs="Times New Roman"/>
+          <w:color w:val="C5C8C6"/>
+          <w:kern w:val="0"/>
+          <w:sz w:val="21"/>
+          <w:szCs w:val="21"/>
+          <w14:ligatures w14:val="none"/>
+        </w:rPr>
+      </w:pPr>
+      <w:r>
+        <w:rPr>
+          <w:rFonts w:ascii="Consolas" w:eastAsia="Times New Roman" w:hAnsi="Consolas" w:cs="Times New Roman"/>
+          <w:color w:val="C5C8C6"/>
+          <w:kern w:val="0"/>
+          <w:sz w:val="21"/>
+          <w:szCs w:val="21"/>
+          <w14:ligatures w14:val="none"/>
+        </w:rPr>
+        <w:t xml:space="preserve">      </w:t>
+      </w:r>
+      <w:r>
+        <w:rPr>
+          <w:rFonts w:ascii="Consolas" w:eastAsia="Times New Roman" w:hAnsi="Consolas" w:cs="Times New Roman"/>
+          <w:color w:val="9872A2"/>
+          <w:kern w:val="0"/>
+          <w:sz w:val="21"/>
+          <w:szCs w:val="21"/>
+          <w14:ligatures w14:val="none"/>
+        </w:rPr>
+        <w:t>btn</w:t>
+      </w:r>
+      <w:r>
+        <w:rPr>
+          <w:rFonts w:ascii="Consolas" w:eastAsia="Times New Roman" w:hAnsi="Consolas" w:cs="Times New Roman"/>
+          <w:color w:val="C5C8C6"/>
+          <w:kern w:val="0"/>
+          <w:sz w:val="21"/>
+          <w:szCs w:val="21"/>
+          <w14:ligatures w14:val="none"/>
+        </w:rPr>
+        <w:t xml:space="preserve">: </w:t>
+      </w:r>
+      <w:r>
+        <w:rPr>
+          <w:rFonts w:ascii="Consolas" w:eastAsia="Times New Roman" w:hAnsi="Consolas" w:cs="Times New Roman"/>
+          <w:color w:val="408080"/>
+          <w:kern w:val="0"/>
+          <w:sz w:val="21"/>
+          <w:szCs w:val="21"/>
+          <w14:ligatures w14:val="none"/>
+        </w:rPr>
+        <w:t>true</w:t>
+      </w:r>
+      <w:r>
+        <w:rPr>
+          <w:rFonts w:ascii="Consolas" w:eastAsia="Times New Roman" w:hAnsi="Consolas" w:cs="Times New Roman"/>
+          <w:color w:val="C5C8C6"/>
+          <w:kern w:val="0"/>
+          <w:sz w:val="21"/>
+          <w:szCs w:val="21"/>
+          <w14:ligatures w14:val="none"/>
+        </w:rPr>
+        <w:t>,</w:t>
+      </w:r>
+    </w:p>
+    <w:p>
+      <w:pPr>
+        <w:shd w:val="clear" w:color="auto" w:fill="1E1E1E"/>
+        <w:spacing w:after="0" w:line="285" w:lineRule="atLeast"/>
+        <w:rPr>
+          <w:rFonts w:ascii="Consolas" w:eastAsia="Times New Roman" w:hAnsi="Consolas" w:cs="Times New Roman"/>
+          <w:color w:val="C5C8C6"/>
+          <w:kern w:val="0"/>
+          <w:sz w:val="21"/>
+          <w:szCs w:val="21"/>
+          <w14:ligatures w14:val="none"/>
+        </w:rPr>
+      </w:pPr>
+      <w:r>
+        <w:rPr>
+          <w:rFonts w:ascii="Consolas" w:eastAsia="Times New Roman" w:hAnsi="Consolas" w:cs="Times New Roman"/>
+          <w:color w:val="C5C8C6"/>
+          <w:kern w:val="0"/>
+          <w:sz w:val="21"/>
+          <w:szCs w:val="21"/>
+          <w14:ligatures w14:val="none"/>
+        </w:rPr>
+        <w:t xml:space="preserve">      </w:t>
+      </w:r>
+      <w:r>
+        <w:rPr>
+          <w:rFonts w:ascii="Consolas" w:eastAsia="Times New Roman" w:hAnsi="Consolas" w:cs="Times New Roman"/>
+          <w:color w:val="9AA83A"/>
+          <w:kern w:val="0"/>
+          <w:sz w:val="21"/>
+          <w:szCs w:val="21"/>
+          <w14:ligatures w14:val="none"/>
+        </w:rPr>
+        <w:t>'btn-pressed'</w:t>
+      </w:r>
+      <w:r>
+        <w:rPr>
+          <w:rFonts w:ascii="Consolas" w:eastAsia="Times New Roman" w:hAnsi="Consolas" w:cs="Times New Roman"/>
+          <w:color w:val="C5C8C6"/>
+          <w:kern w:val="0"/>
+          <w:sz w:val="21"/>
+          <w:szCs w:val="21"/>
+          <w14:ligatures w14:val="none"/>
+        </w:rPr>
+        <w:t xml:space="preserve">: </w:t>
+      </w:r>
+      <w:r>
+        <w:rPr>
+          <w:rFonts w:ascii="Consolas" w:eastAsia="Times New Roman" w:hAnsi="Consolas" w:cs="Times New Roman"/>
+          <w:color w:val="C7444A"/>
+          <w:kern w:val="0"/>
+          <w:sz w:val="21"/>
+          <w:szCs w:val="21"/>
+          <w14:ligatures w14:val="none"/>
+        </w:rPr>
+        <w:t>this</w:t>
+      </w:r>
+      <w:r>
+        <w:rPr>
+          <w:rFonts w:ascii="Consolas" w:eastAsia="Times New Roman" w:hAnsi="Consolas" w:cs="Times New Roman"/>
+          <w:color w:val="C5C8C6"/>
+          <w:kern w:val="0"/>
+          <w:sz w:val="21"/>
+          <w:szCs w:val="21"/>
+          <w14:ligatures w14:val="none"/>
+        </w:rPr>
+        <w:t>.</w:t>
+      </w:r>
+      <w:r>
+        <w:rPr>
+          <w:rFonts w:ascii="Consolas" w:eastAsia="Times New Roman" w:hAnsi="Consolas" w:cs="Times New Roman"/>
+          <w:color w:val="9872A2"/>
+          <w:kern w:val="0"/>
+          <w:sz w:val="21"/>
+          <w:szCs w:val="21"/>
+          <w14:ligatures w14:val="none"/>
+        </w:rPr>
+        <w:t>state</w:t>
+      </w:r>
+      <w:r>
+        <w:rPr>
+          <w:rFonts w:ascii="Consolas" w:eastAsia="Times New Roman" w:hAnsi="Consolas" w:cs="Times New Roman"/>
+          <w:color w:val="C5C8C6"/>
+          <w:kern w:val="0"/>
+          <w:sz w:val="21"/>
+          <w:szCs w:val="21"/>
+          <w14:ligatures w14:val="none"/>
+        </w:rPr>
+        <w:t>.</w:t>
+      </w:r>
+      <w:r>
+        <w:rPr>
+          <w:rFonts w:ascii="Consolas" w:eastAsia="Times New Roman" w:hAnsi="Consolas" w:cs="Times New Roman"/>
+          <w:color w:val="9872A2"/>
+          <w:kern w:val="0"/>
+          <w:sz w:val="21"/>
+          <w:szCs w:val="21"/>
+          <w14:ligatures w14:val="none"/>
+        </w:rPr>
+        <w:t>isPressed</w:t>
+      </w:r>
+      <w:r>
+        <w:rPr>
+          <w:rFonts w:ascii="Consolas" w:eastAsia="Times New Roman" w:hAnsi="Consolas" w:cs="Times New Roman"/>
+          <w:color w:val="C5C8C6"/>
+          <w:kern w:val="0"/>
+          <w:sz w:val="21"/>
+          <w:szCs w:val="21"/>
+          <w14:ligatures w14:val="none"/>
+        </w:rPr>
+        <w:t>,</w:t>
+      </w:r>
+    </w:p>
+    <w:p>
+      <w:pPr>
+        <w:shd w:val="clear" w:color="auto" w:fill="1E1E1E"/>
+        <w:spacing w:after="0" w:line="285" w:lineRule="atLeast"/>
+        <w:rPr>
+          <w:rFonts w:ascii="Consolas" w:eastAsia="Times New Roman" w:hAnsi="Consolas" w:cs="Times New Roman"/>
+          <w:color w:val="C5C8C6"/>
+          <w:kern w:val="0"/>
+          <w:sz w:val="21"/>
+          <w:szCs w:val="21"/>
+          <w14:ligatures w14:val="none"/>
+        </w:rPr>
+      </w:pPr>
+      <w:r>
+        <w:rPr>
+          <w:rFonts w:ascii="Consolas" w:eastAsia="Times New Roman" w:hAnsi="Consolas" w:cs="Times New Roman"/>
+          <w:color w:val="C5C8C6"/>
+          <w:kern w:val="0"/>
+          <w:sz w:val="21"/>
+          <w:szCs w:val="21"/>
+          <w14:ligatures w14:val="none"/>
+        </w:rPr>
+        <w:t xml:space="preserve">      </w:t>
+      </w:r>
+      <w:r>
+        <w:rPr>
+          <w:rFonts w:ascii="Consolas" w:eastAsia="Times New Roman" w:hAnsi="Consolas" w:cs="Times New Roman"/>
+          <w:color w:val="9AA83A"/>
+          <w:kern w:val="0"/>
+          <w:sz w:val="21"/>
+          <w:szCs w:val="21"/>
+          <w14:ligatures w14:val="none"/>
+        </w:rPr>
+        <w:t>'btn-over'</w:t>
+      </w:r>
+      <w:r>
+        <w:rPr>
+          <w:rFonts w:ascii="Consolas" w:eastAsia="Times New Roman" w:hAnsi="Consolas" w:cs="Times New Roman"/>
+          <w:color w:val="C5C8C6"/>
+          <w:kern w:val="0"/>
+          <w:sz w:val="21"/>
+          <w:szCs w:val="21"/>
+          <w14:ligatures w14:val="none"/>
+        </w:rPr>
+        <w:t xml:space="preserve">: </w:t>
+      </w:r>
+      <w:r>
+        <w:rPr>
+          <w:rFonts w:ascii="Consolas" w:eastAsia="Times New Roman" w:hAnsi="Consolas" w:cs="Times New Roman"/>
+          <w:color w:val="676867"/>
+          <w:kern w:val="0"/>
+          <w:sz w:val="21"/>
+          <w:szCs w:val="21"/>
+          <w14:ligatures w14:val="none"/>
+        </w:rPr>
+        <w:t>!</w:t>
+      </w:r>
+      <w:r>
+        <w:rPr>
+          <w:rFonts w:ascii="Consolas" w:eastAsia="Times New Roman" w:hAnsi="Consolas" w:cs="Times New Roman"/>
+          <w:color w:val="C7444A"/>
+          <w:kern w:val="0"/>
+          <w:sz w:val="21"/>
+          <w:szCs w:val="21"/>
+          <w14:ligatures w14:val="none"/>
+        </w:rPr>
+        <w:t>this</w:t>
+      </w:r>
+      <w:r>
+        <w:rPr>
+          <w:rFonts w:ascii="Consolas" w:eastAsia="Times New Roman" w:hAnsi="Consolas" w:cs="Times New Roman"/>
+          <w:color w:val="C5C8C6"/>
+          <w:kern w:val="0"/>
+          <w:sz w:val="21"/>
+          <w:szCs w:val="21"/>
+          <w14:ligatures w14:val="none"/>
+        </w:rPr>
+        <w:t>.</w:t>
+      </w:r>
+      <w:r>
+        <w:rPr>
+          <w:rFonts w:ascii="Consolas" w:eastAsia="Times New Roman" w:hAnsi="Consolas" w:cs="Times New Roman"/>
+          <w:color w:val="9872A2"/>
+          <w:kern w:val="0"/>
+          <w:sz w:val="21"/>
+          <w:szCs w:val="21"/>
+          <w14:ligatures w14:val="none"/>
+        </w:rPr>
+        <w:t>state</w:t>
+      </w:r>
+      <w:r>
+        <w:rPr>
+          <w:rFonts w:ascii="Consolas" w:eastAsia="Times New Roman" w:hAnsi="Consolas" w:cs="Times New Roman"/>
+          <w:color w:val="C5C8C6"/>
+          <w:kern w:val="0"/>
+          <w:sz w:val="21"/>
+          <w:szCs w:val="21"/>
+          <w14:ligatures w14:val="none"/>
+        </w:rPr>
+        <w:t>.</w:t>
+      </w:r>
+      <w:r>
+        <w:rPr>
+          <w:rFonts w:ascii="Consolas" w:eastAsia="Times New Roman" w:hAnsi="Consolas" w:cs="Times New Roman"/>
+          <w:color w:val="9872A2"/>
+          <w:kern w:val="0"/>
+          <w:sz w:val="21"/>
+          <w:szCs w:val="21"/>
+          <w14:ligatures w14:val="none"/>
+        </w:rPr>
+        <w:t>isPressed</w:t>
+      </w:r>
+      <w:r>
+        <w:rPr>
+          <w:rFonts w:ascii="Consolas" w:eastAsia="Times New Roman" w:hAnsi="Consolas" w:cs="Times New Roman"/>
+          <w:color w:val="C5C8C6"/>
+          <w:kern w:val="0"/>
+          <w:sz w:val="21"/>
+          <w:szCs w:val="21"/>
+          <w14:ligatures w14:val="none"/>
+        </w:rPr>
+        <w:t xml:space="preserve"> </w:t>
+      </w:r>
+      <w:r>
+        <w:rPr>
+          <w:rFonts w:ascii="Consolas" w:eastAsia="Times New Roman" w:hAnsi="Consolas" w:cs="Times New Roman"/>
+          <w:color w:val="676867"/>
+          <w:kern w:val="0"/>
+          <w:sz w:val="21"/>
+          <w:szCs w:val="21"/>
+          <w14:ligatures w14:val="none"/>
+        </w:rPr>
+        <w:t>&amp;&amp;</w:t>
+      </w:r>
+      <w:r>
+        <w:rPr>
+          <w:rFonts w:ascii="Consolas" w:eastAsia="Times New Roman" w:hAnsi="Consolas" w:cs="Times New Roman"/>
+          <w:color w:val="C5C8C6"/>
+          <w:kern w:val="0"/>
+          <w:sz w:val="21"/>
+          <w:szCs w:val="21"/>
+          <w14:ligatures w14:val="none"/>
+        </w:rPr>
+        <w:t xml:space="preserve"> </w:t>
+      </w:r>
+      <w:r>
+        <w:rPr>
+          <w:rFonts w:ascii="Consolas" w:eastAsia="Times New Roman" w:hAnsi="Consolas" w:cs="Times New Roman"/>
+          <w:color w:val="C7444A"/>
+          <w:kern w:val="0"/>
+          <w:sz w:val="21"/>
+          <w:szCs w:val="21"/>
+          <w14:ligatures w14:val="none"/>
+        </w:rPr>
+        <w:t>this</w:t>
+      </w:r>
+      <w:r>
+        <w:rPr>
+          <w:rFonts w:ascii="Consolas" w:eastAsia="Times New Roman" w:hAnsi="Consolas" w:cs="Times New Roman"/>
+          <w:color w:val="C5C8C6"/>
+          <w:kern w:val="0"/>
+          <w:sz w:val="21"/>
+          <w:szCs w:val="21"/>
+          <w14:ligatures w14:val="none"/>
+        </w:rPr>
+        <w:t>.</w:t>
+      </w:r>
+      <w:r>
+        <w:rPr>
+          <w:rFonts w:ascii="Consolas" w:eastAsia="Times New Roman" w:hAnsi="Consolas" w:cs="Times New Roman"/>
+          <w:color w:val="9872A2"/>
+          <w:kern w:val="0"/>
+          <w:sz w:val="21"/>
+          <w:szCs w:val="21"/>
+          <w14:ligatures w14:val="none"/>
+        </w:rPr>
+        <w:t>state</w:t>
+      </w:r>
+      <w:r>
+        <w:rPr>
+          <w:rFonts w:ascii="Consolas" w:eastAsia="Times New Roman" w:hAnsi="Consolas" w:cs="Times New Roman"/>
+          <w:color w:val="C5C8C6"/>
+          <w:kern w:val="0"/>
+          <w:sz w:val="21"/>
+          <w:szCs w:val="21"/>
+          <w14:ligatures w14:val="none"/>
+        </w:rPr>
+        <w:t>.</w:t>
+      </w:r>
+      <w:r>
+        <w:rPr>
+          <w:rFonts w:ascii="Consolas" w:eastAsia="Times New Roman" w:hAnsi="Consolas" w:cs="Times New Roman"/>
+          <w:color w:val="9872A2"/>
+          <w:kern w:val="0"/>
+          <w:sz w:val="21"/>
+          <w:szCs w:val="21"/>
+          <w14:ligatures w14:val="none"/>
+        </w:rPr>
+        <w:t>isHovered</w:t>
+      </w:r>
+    </w:p>
+    <w:p>
+      <w:pPr>
+        <w:shd w:val="clear" w:color="auto" w:fill="1E1E1E"/>
+        <w:spacing w:after="0" w:line="285" w:lineRule="atLeast"/>
+        <w:rPr>
+          <w:rFonts w:ascii="Consolas" w:eastAsia="Times New Roman" w:hAnsi="Consolas" w:cs="Times New Roman"/>
+          <w:color w:val="C5C8C6"/>
+          <w:kern w:val="0"/>
+          <w:sz w:val="21"/>
+          <w:szCs w:val="21"/>
+          <w14:ligatures w14:val="none"/>
+        </w:rPr>
+      </w:pPr>
+      <w:r>
+        <w:rPr>
+          <w:rFonts w:ascii="Consolas" w:eastAsia="Times New Roman" w:hAnsi="Consolas" w:cs="Times New Roman"/>
+          <w:color w:val="C5C8C6"/>
+          <w:kern w:val="0"/>
+          <w:sz w:val="21"/>
+          <w:szCs w:val="21"/>
+          <w14:ligatures w14:val="none"/>
+        </w:rPr>
+        <w:t>    });</w:t>
+      </w:r>
+    </w:p>
+    <w:p>
+      <w:pPr>
+        <w:shd w:val="clear" w:color="auto" w:fill="1E1E1E"/>
+        <w:spacing w:after="0" w:line="285" w:lineRule="atLeast"/>
+        <w:rPr>
+          <w:rFonts w:ascii="Consolas" w:eastAsia="Times New Roman" w:hAnsi="Consolas" w:cs="Times New Roman"/>
+          <w:color w:val="C5C8C6"/>
+          <w:kern w:val="0"/>
+          <w:sz w:val="21"/>
+          <w:szCs w:val="21"/>
+          <w14:ligatures w14:val="none"/>
+        </w:rPr>
+      </w:pPr>
+      <w:r>
+        <w:rPr>
+          <w:rFonts w:ascii="Consolas" w:eastAsia="Times New Roman" w:hAnsi="Consolas" w:cs="Times New Roman"/>
+          <w:color w:val="C5C8C6"/>
+          <w:kern w:val="0"/>
+          <w:sz w:val="21"/>
+          <w:szCs w:val="21"/>
+          <w14:ligatures w14:val="none"/>
+        </w:rPr>
+        <w:t xml:space="preserve">    </w:t>
+      </w:r>
+      <w:r>
+        <w:rPr>
+          <w:rFonts w:ascii="Consolas" w:eastAsia="Times New Roman" w:hAnsi="Consolas" w:cs="Times New Roman"/>
+          <w:color w:val="9872A2"/>
+          <w:kern w:val="0"/>
+          <w:sz w:val="21"/>
+          <w:szCs w:val="21"/>
+          <w14:ligatures w14:val="none"/>
+        </w:rPr>
+        <w:t>return</w:t>
+      </w:r>
+      <w:r>
+        <w:rPr>
+          <w:rFonts w:ascii="Consolas" w:eastAsia="Times New Roman" w:hAnsi="Consolas" w:cs="Times New Roman"/>
+          <w:color w:val="C5C8C6"/>
+          <w:kern w:val="0"/>
+          <w:sz w:val="21"/>
+          <w:szCs w:val="21"/>
+          <w14:ligatures w14:val="none"/>
+        </w:rPr>
+        <w:t xml:space="preserve"> </w:t>
+      </w:r>
+      <w:r>
+        <w:rPr>
+          <w:rFonts w:ascii="Consolas" w:eastAsia="Times New Roman" w:hAnsi="Consolas" w:cs="Times New Roman"/>
+          <w:color w:val="6089B4"/>
+          <w:kern w:val="0"/>
+          <w:sz w:val="21"/>
+          <w:szCs w:val="21"/>
+          <w14:ligatures w14:val="none"/>
+        </w:rPr>
+        <w:t>&lt;button</w:t>
+      </w:r>
+      <w:r>
+        <w:rPr>
+          <w:rFonts w:ascii="Consolas" w:eastAsia="Times New Roman" w:hAnsi="Consolas" w:cs="Times New Roman"/>
+          <w:color w:val="D0B344"/>
+          <w:kern w:val="0"/>
+          <w:sz w:val="21"/>
+          <w:szCs w:val="21"/>
+          <w14:ligatures w14:val="none"/>
+        </w:rPr>
+        <w:t xml:space="preserve"> className</w:t>
+      </w:r>
+      <w:r>
+        <w:rPr>
+          <w:rFonts w:ascii="Consolas" w:eastAsia="Times New Roman" w:hAnsi="Consolas" w:cs="Times New Roman"/>
+          <w:color w:val="676867"/>
+          <w:kern w:val="0"/>
+          <w:sz w:val="21"/>
+          <w:szCs w:val="21"/>
+          <w14:ligatures w14:val="none"/>
+        </w:rPr>
+        <w:t>=</w:t>
+      </w:r>
+      <w:r>
+        <w:rPr>
+          <w:rFonts w:ascii="Consolas" w:eastAsia="Times New Roman" w:hAnsi="Consolas" w:cs="Times New Roman"/>
+          <w:color w:val="D0B344"/>
+          <w:kern w:val="0"/>
+          <w:sz w:val="21"/>
+          <w:szCs w:val="21"/>
+          <w14:ligatures w14:val="none"/>
+        </w:rPr>
+        <w:t>{</w:t>
+      </w:r>
+      <w:r>
+        <w:rPr>
+          <w:rFonts w:ascii="Consolas" w:eastAsia="Times New Roman" w:hAnsi="Consolas" w:cs="Times New Roman"/>
+          <w:color w:val="6089B4"/>
+          <w:kern w:val="0"/>
+          <w:sz w:val="21"/>
+          <w:szCs w:val="21"/>
+          <w14:ligatures w14:val="none"/>
+        </w:rPr>
+        <w:t>btnClass</w:t>
+      </w:r>
+      <w:r>
+        <w:rPr>
+          <w:rFonts w:ascii="Consolas" w:eastAsia="Times New Roman" w:hAnsi="Consolas" w:cs="Times New Roman"/>
+          <w:color w:val="D0B344"/>
+          <w:kern w:val="0"/>
+          <w:sz w:val="21"/>
+          <w:szCs w:val="21"/>
+          <w14:ligatures w14:val="none"/>
+        </w:rPr>
+        <w:t>}</w:t>
+      </w:r>
+      <w:r>
+        <w:rPr>
+          <w:rFonts w:ascii="Consolas" w:eastAsia="Times New Roman" w:hAnsi="Consolas" w:cs="Times New Roman"/>
+          <w:color w:val="6089B4"/>
+          <w:kern w:val="0"/>
+          <w:sz w:val="21"/>
+          <w:szCs w:val="21"/>
+          <w14:ligatures w14:val="none"/>
+        </w:rPr>
+        <w:t>&gt;</w:t>
+      </w:r>
+      <w:r>
+        <w:rPr>
+          <w:rFonts w:ascii="Consolas" w:eastAsia="Times New Roman" w:hAnsi="Consolas" w:cs="Times New Roman"/>
+          <w:color w:val="D0B344"/>
+          <w:kern w:val="0"/>
+          <w:sz w:val="21"/>
+          <w:szCs w:val="21"/>
+          <w14:ligatures w14:val="none"/>
+        </w:rPr>
+        <w:t>{</w:t>
+      </w:r>
+      <w:r>
+        <w:rPr>
+          <w:rFonts w:ascii="Consolas" w:eastAsia="Times New Roman" w:hAnsi="Consolas" w:cs="Times New Roman"/>
+          <w:color w:val="C7444A"/>
+          <w:kern w:val="0"/>
+          <w:sz w:val="21"/>
+          <w:szCs w:val="21"/>
+          <w14:ligatures w14:val="none"/>
+        </w:rPr>
+        <w:t>this</w:t>
+      </w:r>
+      <w:r>
+        <w:rPr>
+          <w:rFonts w:ascii="Consolas" w:eastAsia="Times New Roman" w:hAnsi="Consolas" w:cs="Times New Roman"/>
+          <w:color w:val="C5C8C6"/>
+          <w:kern w:val="0"/>
+          <w:sz w:val="21"/>
+          <w:szCs w:val="21"/>
+          <w14:ligatures w14:val="none"/>
+        </w:rPr>
+        <w:t>.</w:t>
+      </w:r>
+      <w:r>
+        <w:rPr>
+          <w:rFonts w:ascii="Consolas" w:eastAsia="Times New Roman" w:hAnsi="Consolas" w:cs="Times New Roman"/>
+          <w:color w:val="6089B4"/>
+          <w:kern w:val="0"/>
+          <w:sz w:val="21"/>
+          <w:szCs w:val="21"/>
+          <w14:ligatures w14:val="none"/>
+        </w:rPr>
+        <w:t>props</w:t>
+      </w:r>
+      <w:r>
+        <w:rPr>
+          <w:rFonts w:ascii="Consolas" w:eastAsia="Times New Roman" w:hAnsi="Consolas" w:cs="Times New Roman"/>
+          <w:color w:val="C5C8C6"/>
+          <w:kern w:val="0"/>
+          <w:sz w:val="21"/>
+          <w:szCs w:val="21"/>
+          <w14:ligatures w14:val="none"/>
+        </w:rPr>
+        <w:t>.</w:t>
+      </w:r>
+      <w:r>
+        <w:rPr>
+          <w:rFonts w:ascii="Consolas" w:eastAsia="Times New Roman" w:hAnsi="Consolas" w:cs="Times New Roman"/>
+          <w:color w:val="9872A2"/>
+          <w:kern w:val="0"/>
+          <w:sz w:val="21"/>
+          <w:szCs w:val="21"/>
+          <w14:ligatures w14:val="none"/>
+        </w:rPr>
+        <w:t>label</w:t>
+      </w:r>
+      <w:r>
+        <w:rPr>
+          <w:rFonts w:ascii="Consolas" w:eastAsia="Times New Roman" w:hAnsi="Consolas" w:cs="Times New Roman"/>
+          <w:color w:val="D0B344"/>
+          <w:kern w:val="0"/>
+          <w:sz w:val="21"/>
+          <w:szCs w:val="21"/>
+          <w14:ligatures w14:val="none"/>
+        </w:rPr>
+        <w:t>}</w:t>
+      </w:r>
+      <w:r>
+        <w:rPr>
+          <w:rFonts w:ascii="Consolas" w:eastAsia="Times New Roman" w:hAnsi="Consolas" w:cs="Times New Roman"/>
+          <w:color w:val="6089B4"/>
+          <w:kern w:val="0"/>
+          <w:sz w:val="21"/>
+          <w:szCs w:val="21"/>
+          <w14:ligatures w14:val="none"/>
+        </w:rPr>
+        <w:t>&lt;/button&gt;</w:t>
+      </w:r>
+      <w:r>
+        <w:rPr>
+          <w:rFonts w:ascii="Consolas" w:eastAsia="Times New Roman" w:hAnsi="Consolas" w:cs="Times New Roman"/>
+          <w:color w:val="C5C8C6"/>
+          <w:kern w:val="0"/>
+          <w:sz w:val="21"/>
+          <w:szCs w:val="21"/>
+          <w14:ligatures w14:val="none"/>
+        </w:rPr>
+        <w:t>;</w:t>
+      </w:r>
+    </w:p>
+    <w:p>
+      <w:pPr>
+        <w:shd w:val="clear" w:color="auto" w:fill="1E1E1E"/>
+        <w:spacing w:after="0" w:line="285" w:lineRule="atLeast"/>
+        <w:rPr>
+          <w:rFonts w:ascii="Consolas" w:eastAsia="Times New Roman" w:hAnsi="Consolas" w:cs="Times New Roman"/>
+          <w:color w:val="C5C8C6"/>
+          <w:kern w:val="0"/>
+          <w:sz w:val="21"/>
+          <w:szCs w:val="21"/>
+          <w14:ligatures w14:val="none"/>
+        </w:rPr>
+      </w:pPr>
+      <w:r>
+        <w:rPr>
+          <w:rFonts w:ascii="Consolas" w:eastAsia="Times New Roman" w:hAnsi="Consolas" w:cs="Times New Roman"/>
+          <w:color w:val="C5C8C6"/>
+          <w:kern w:val="0"/>
+          <w:sz w:val="21"/>
+          <w:szCs w:val="21"/>
+          <w14:ligatures w14:val="none"/>
+        </w:rPr>
+        <w:t>  }</w:t>
+      </w:r>
+    </w:p>
+    <w:p>
+      <w:pPr>
+        <w:shd w:val="clear" w:color="auto" w:fill="1E1E1E"/>
+        <w:spacing w:after="0" w:line="285" w:lineRule="atLeast"/>
+        <w:rPr>
+          <w:rFonts w:ascii="Consolas" w:eastAsia="Times New Roman" w:hAnsi="Consolas" w:cs="Times New Roman"/>
+          <w:color w:val="C5C8C6"/>
+          <w:kern w:val="0"/>
+          <w:sz w:val="21"/>
+          <w:szCs w:val="21"/>
+          <w14:ligatures w14:val="none"/>
+        </w:rPr>
+      </w:pPr>
+      <w:r>
+        <w:rPr>
+          <w:rFonts w:ascii="Consolas" w:eastAsia="Times New Roman" w:hAnsi="Consolas" w:cs="Times New Roman"/>
+          <w:color w:val="C5C8C6"/>
+          <w:kern w:val="0"/>
+          <w:sz w:val="21"/>
+          <w:szCs w:val="21"/>
+          <w14:ligatures w14:val="none"/>
+        </w:rPr>
+        <w:t>}</w:t>
+      </w:r>
+    </w:p>
+    <w:p>
+      <w:pPr>
+        <w:bidi/>
+        <w:rPr>
+          <w:rFonts w:cs="B Nazanin"/>
+          <w:lang w:bidi="fa-IR"/>
+        </w:rPr>
+      </w:pPr>
+    </w:p>
+    <w:p>
+      <w:pPr>
+        <w:bidi/>
+        <w:rPr>
+          <w:rFonts w:cs="B Nazanin"/>
+          <w:rtl/>
+          <w:lang w:bidi="fa-IR"/>
+        </w:rPr>
+      </w:pPr>
+      <w:r>
+        <w:rPr>
+          <w:rFonts w:cs="B Nazanin" w:hint="cs"/>
+          <w:rtl/>
+          <w:lang w:bidi="fa-IR"/>
+        </w:rPr>
+        <w:t xml:space="preserve">اگر ابزاری به نام </w:t>
+      </w:r>
+      <w:r>
+        <w:rPr>
+          <w:rFonts w:cs="B Nazanin"/>
+          <w:lang w:bidi="fa-IR"/>
+        </w:rPr>
+        <w:t>classnames</w:t>
+      </w:r>
+      <w:r>
+        <w:rPr>
+          <w:rFonts w:cs="B Nazanin" w:hint="cs"/>
+          <w:rtl/>
+          <w:lang w:bidi="fa-IR"/>
+        </w:rPr>
+        <w:t xml:space="preserve"> نبود کد هامون این شکلی می شد . .. . . . </w:t>
+      </w:r>
+      <w:r>
+        <w:rPr>
+          <mc:AlternateContent>
+            <mc:Choice Requires="w16se">
+              <w:rFonts w:cs="B Nazanin"/>
+            </mc:Choice>
+            <mc:Fallback>
+              <w:rFonts w:ascii="Segoe UI Emoji" w:eastAsia="Segoe UI Emoji" w:hAnsi="Segoe UI Emoji" w:cs="Segoe UI Emoji"/>
+            </mc:Fallback>
+          </mc:AlternateContent>
+          <w:lang w:bidi="fa-IR"/>
+        </w:rPr>
+        <mc:AlternateContent>
+          <mc:Choice Requires="w16se">
+            <w16se:symEx w16se:font="Segoe UI Emoji" w16se:char="2639"/>
+          </mc:Choice>
+          <mc:Fallback>
+            <w:t>☹</w:t>
+          </mc:Fallback>
+        </mc:AlternateContent>
+      </w:r>
+      <w:r>
+        <w:rPr>
+          <w:rFonts w:cs="B Nazanin" w:hint="cs"/>
+          <w:rtl/>
+          <w:lang w:bidi="fa-IR"/>
+        </w:rPr>
+        <w:t xml:space="preserve"> </w:t>
+      </w:r>
+    </w:p>
+    <w:p>
+      <w:pPr>
+        <w:shd w:val="clear" w:color="auto" w:fill="1E1E1E"/>
+        <w:spacing w:after="0" w:line="285" w:lineRule="atLeast"/>
+        <w:rPr>
+          <w:rFonts w:ascii="Consolas" w:eastAsia="Times New Roman" w:hAnsi="Consolas" w:cs="Times New Roman"/>
+          <w:color w:val="C5C8C6"/>
+          <w:kern w:val="0"/>
+          <w:sz w:val="21"/>
+          <w:szCs w:val="21"/>
+          <w14:ligatures w14:val="none"/>
+        </w:rPr>
+      </w:pPr>
+      <w:r>
+        <w:rPr>
+          <w:rFonts w:ascii="Consolas" w:eastAsia="Times New Roman" w:hAnsi="Consolas" w:cs="Times New Roman"/>
+          <w:color w:val="9872A2"/>
+          <w:kern w:val="0"/>
+          <w:sz w:val="21"/>
+          <w:szCs w:val="21"/>
+          <w14:ligatures w14:val="none"/>
+        </w:rPr>
+        <w:t>class</w:t>
+      </w:r>
+      <w:r>
+        <w:rPr>
+          <w:rFonts w:ascii="Consolas" w:eastAsia="Times New Roman" w:hAnsi="Consolas" w:cs="Times New Roman"/>
+          <w:color w:val="C5C8C6"/>
+          <w:kern w:val="0"/>
+          <w:sz w:val="21"/>
+          <w:szCs w:val="21"/>
+          <w14:ligatures w14:val="none"/>
+        </w:rPr>
+        <w:t xml:space="preserve"> </w:t>
+      </w:r>
+      <w:r>
+        <w:rPr>
+          <w:rFonts w:ascii="Consolas" w:eastAsia="Times New Roman" w:hAnsi="Consolas" w:cs="Times New Roman"/>
+          <w:color w:val="9B0000"/>
+          <w:kern w:val="0"/>
+          <w:sz w:val="21"/>
+          <w:szCs w:val="21"/>
+          <w14:ligatures w14:val="none"/>
+        </w:rPr>
+        <w:t>Button</w:t>
+      </w:r>
+      <w:r>
+        <w:rPr>
+          <w:rFonts w:ascii="Consolas" w:eastAsia="Times New Roman" w:hAnsi="Consolas" w:cs="Times New Roman"/>
+          <w:color w:val="C5C8C6"/>
+          <w:kern w:val="0"/>
+          <w:sz w:val="21"/>
+          <w:szCs w:val="21"/>
+          <w14:ligatures w14:val="none"/>
+        </w:rPr>
+        <w:t xml:space="preserve"> </w:t>
+      </w:r>
+      <w:r>
+        <w:rPr>
+          <w:rFonts w:ascii="Consolas" w:eastAsia="Times New Roman" w:hAnsi="Consolas" w:cs="Times New Roman"/>
+          <w:color w:val="9872A2"/>
+          <w:kern w:val="0"/>
+          <w:sz w:val="21"/>
+          <w:szCs w:val="21"/>
+          <w14:ligatures w14:val="none"/>
+        </w:rPr>
+        <w:t>extends</w:t>
+      </w:r>
+      <w:r>
+        <w:rPr>
+          <w:rFonts w:ascii="Consolas" w:eastAsia="Times New Roman" w:hAnsi="Consolas" w:cs="Times New Roman"/>
+          <w:color w:val="C5C8C6"/>
+          <w:kern w:val="0"/>
+          <w:sz w:val="21"/>
+          <w:szCs w:val="21"/>
+          <w14:ligatures w14:val="none"/>
+        </w:rPr>
+        <w:t xml:space="preserve"> </w:t>
+      </w:r>
+      <w:r>
+        <w:rPr>
+          <w:rFonts w:ascii="Consolas" w:eastAsia="Times New Roman" w:hAnsi="Consolas" w:cs="Times New Roman"/>
+          <w:color w:val="9B0000"/>
+          <w:kern w:val="0"/>
+          <w:sz w:val="21"/>
+          <w:szCs w:val="21"/>
+          <w14:ligatures w14:val="none"/>
+        </w:rPr>
+        <w:t>React</w:t>
+      </w:r>
+      <w:r>
+        <w:rPr>
+          <w:rFonts w:ascii="Consolas" w:eastAsia="Times New Roman" w:hAnsi="Consolas" w:cs="Times New Roman"/>
+          <w:color w:val="C5C8C6"/>
+          <w:kern w:val="0"/>
+          <w:sz w:val="21"/>
+          <w:szCs w:val="21"/>
+          <w14:ligatures w14:val="none"/>
+        </w:rPr>
+        <w:t>.</w:t>
+      </w:r>
+      <w:r>
+        <w:rPr>
+          <w:rFonts w:ascii="Consolas" w:eastAsia="Times New Roman" w:hAnsi="Consolas" w:cs="Times New Roman"/>
+          <w:color w:val="9B0000"/>
+          <w:kern w:val="0"/>
+          <w:sz w:val="21"/>
+          <w:szCs w:val="21"/>
+          <w14:ligatures w14:val="none"/>
+        </w:rPr>
+        <w:t>Component</w:t>
+      </w:r>
+      <w:r>
+        <w:rPr>
+          <w:rFonts w:ascii="Consolas" w:eastAsia="Times New Roman" w:hAnsi="Consolas" w:cs="Times New Roman"/>
+          <w:color w:val="C5C8C6"/>
+          <w:kern w:val="0"/>
+          <w:sz w:val="21"/>
+          <w:szCs w:val="21"/>
+          <w14:ligatures w14:val="none"/>
+        </w:rPr>
+        <w:t xml:space="preserve"> {</w:t>
+      </w:r>
+    </w:p>
+    <w:p>
+      <w:pPr>
+        <w:shd w:val="clear" w:color="auto" w:fill="1E1E1E"/>
+        <w:spacing w:after="0" w:line="285" w:lineRule="atLeast"/>
+        <w:rPr>
+          <w:rFonts w:ascii="Consolas" w:eastAsia="Times New Roman" w:hAnsi="Consolas" w:cs="Times New Roman"/>
+          <w:color w:val="C5C8C6"/>
+          <w:kern w:val="0"/>
+          <w:sz w:val="21"/>
+          <w:szCs w:val="21"/>
+          <w14:ligatures w14:val="none"/>
+        </w:rPr>
+      </w:pPr>
+      <w:r>
+        <w:rPr>
+          <w:rFonts w:ascii="Consolas" w:eastAsia="Times New Roman" w:hAnsi="Consolas" w:cs="Times New Roman"/>
+          <w:color w:val="C5C8C6"/>
+          <w:kern w:val="0"/>
+          <w:sz w:val="21"/>
+          <w:szCs w:val="21"/>
+          <w14:ligatures w14:val="none"/>
+        </w:rPr>
+        <w:t xml:space="preserve">  </w:t>
+      </w:r>
+      <w:r>
+        <w:rPr>
+          <w:rFonts w:ascii="Consolas" w:eastAsia="Times New Roman" w:hAnsi="Consolas" w:cs="Times New Roman"/>
+          <w:color w:val="9A9B99"/>
+          <w:kern w:val="0"/>
+          <w:sz w:val="21"/>
+          <w:szCs w:val="21"/>
+          <w14:ligatures w14:val="none"/>
+        </w:rPr>
+        <w:t>// ...</w:t>
+      </w:r>
+    </w:p>
+    <w:p>
+      <w:pPr>
+        <w:shd w:val="clear" w:color="auto" w:fill="1E1E1E"/>
+        <w:spacing w:after="0" w:line="285" w:lineRule="atLeast"/>
+        <w:rPr>
+          <w:rFonts w:ascii="Consolas" w:eastAsia="Times New Roman" w:hAnsi="Consolas" w:cs="Times New Roman"/>
+          <w:color w:val="C5C8C6"/>
+          <w:kern w:val="0"/>
+          <w:sz w:val="21"/>
+          <w:szCs w:val="21"/>
+          <w14:ligatures w14:val="none"/>
+        </w:rPr>
+      </w:pPr>
+      <w:r>
+        <w:rPr>
+          <w:rFonts w:ascii="Consolas" w:eastAsia="Times New Roman" w:hAnsi="Consolas" w:cs="Times New Roman"/>
+          <w:color w:val="C5C8C6"/>
+          <w:kern w:val="0"/>
+          <w:sz w:val="21"/>
+          <w:szCs w:val="21"/>
+          <w14:ligatures w14:val="none"/>
+        </w:rPr>
+        <w:t xml:space="preserve">  </w:t>
+      </w:r>
+      <w:r>
+        <w:rPr>
+          <w:rFonts w:ascii="Consolas" w:eastAsia="Times New Roman" w:hAnsi="Consolas" w:cs="Times New Roman"/>
+          <w:color w:val="CE6700"/>
+          <w:kern w:val="0"/>
+          <w:sz w:val="21"/>
+          <w:szCs w:val="21"/>
+          <w14:ligatures w14:val="none"/>
+        </w:rPr>
+        <w:t>render</w:t>
+      </w:r>
+      <w:r>
+        <w:rPr>
+          <w:rFonts w:ascii="Consolas" w:eastAsia="Times New Roman" w:hAnsi="Consolas" w:cs="Times New Roman"/>
+          <w:color w:val="C5C8C6"/>
+          <w:kern w:val="0"/>
+          <w:sz w:val="21"/>
+          <w:szCs w:val="21"/>
+          <w14:ligatures w14:val="none"/>
+        </w:rPr>
+        <w:t xml:space="preserve"> () {</w:t>
+      </w:r>
+    </w:p>
+    <w:p>
+      <w:pPr>
+        <w:shd w:val="clear" w:color="auto" w:fill="1E1E1E"/>
+        <w:spacing w:after="0" w:line="285" w:lineRule="atLeast"/>
+        <w:rPr>
+          <w:rFonts w:ascii="Consolas" w:eastAsia="Times New Roman" w:hAnsi="Consolas" w:cs="Times New Roman"/>
+          <w:color w:val="C5C8C6"/>
+          <w:kern w:val="0"/>
+          <w:sz w:val="21"/>
+          <w:szCs w:val="21"/>
+          <w14:ligatures w14:val="none"/>
+        </w:rPr>
+      </w:pPr>
+      <w:r>
+        <w:rPr>
+          <w:rFonts w:ascii="Consolas" w:eastAsia="Times New Roman" w:hAnsi="Consolas" w:cs="Times New Roman"/>
+          <w:color w:val="C5C8C6"/>
+          <w:kern w:val="0"/>
+          <w:sz w:val="21"/>
+          <w:szCs w:val="21"/>
+          <w14:ligatures w14:val="none"/>
+        </w:rPr>
+        <w:t xml:space="preserve">    </w:t>
+      </w:r>
+      <w:r>
+        <w:rPr>
+          <w:rFonts w:ascii="Consolas" w:eastAsia="Times New Roman" w:hAnsi="Consolas" w:cs="Times New Roman"/>
+          <w:color w:val="9872A2"/>
+          <w:kern w:val="0"/>
+          <w:sz w:val="21"/>
+          <w:szCs w:val="21"/>
+          <w14:ligatures w14:val="none"/>
+        </w:rPr>
+        <w:t>var</w:t>
+      </w:r>
+      <w:r>
+        <w:rPr>
+          <w:rFonts w:ascii="Consolas" w:eastAsia="Times New Roman" w:hAnsi="Consolas" w:cs="Times New Roman"/>
+          <w:color w:val="C5C8C6"/>
+          <w:kern w:val="0"/>
+          <w:sz w:val="21"/>
+          <w:szCs w:val="21"/>
+          <w14:ligatures w14:val="none"/>
+        </w:rPr>
+        <w:t xml:space="preserve"> </w:t>
+      </w:r>
+      <w:r>
+        <w:rPr>
+          <w:rFonts w:ascii="Consolas" w:eastAsia="Times New Roman" w:hAnsi="Consolas" w:cs="Times New Roman"/>
+          <w:color w:val="6089B4"/>
+          <w:kern w:val="0"/>
+          <w:sz w:val="21"/>
+          <w:szCs w:val="21"/>
+          <w14:ligatures w14:val="none"/>
+        </w:rPr>
+        <w:t>btnClass</w:t>
+      </w:r>
+      <w:r>
+        <w:rPr>
+          <w:rFonts w:ascii="Consolas" w:eastAsia="Times New Roman" w:hAnsi="Consolas" w:cs="Times New Roman"/>
+          <w:color w:val="C5C8C6"/>
+          <w:kern w:val="0"/>
+          <w:sz w:val="21"/>
+          <w:szCs w:val="21"/>
+          <w14:ligatures w14:val="none"/>
+        </w:rPr>
+        <w:t xml:space="preserve"> </w:t>
+      </w:r>
+      <w:r>
+        <w:rPr>
+          <w:rFonts w:ascii="Consolas" w:eastAsia="Times New Roman" w:hAnsi="Consolas" w:cs="Times New Roman"/>
+          <w:color w:val="676867"/>
+          <w:kern w:val="0"/>
+          <w:sz w:val="21"/>
+          <w:szCs w:val="21"/>
+          <w14:ligatures w14:val="none"/>
+        </w:rPr>
+        <w:t>=</w:t>
+      </w:r>
+      <w:r>
+        <w:rPr>
+          <w:rFonts w:ascii="Consolas" w:eastAsia="Times New Roman" w:hAnsi="Consolas" w:cs="Times New Roman"/>
+          <w:color w:val="C5C8C6"/>
+          <w:kern w:val="0"/>
+          <w:sz w:val="21"/>
+          <w:szCs w:val="21"/>
+          <w14:ligatures w14:val="none"/>
+        </w:rPr>
+        <w:t xml:space="preserve"> </w:t>
+      </w:r>
+      <w:r>
+        <w:rPr>
+          <w:rFonts w:ascii="Consolas" w:eastAsia="Times New Roman" w:hAnsi="Consolas" w:cs="Times New Roman"/>
+          <w:color w:val="9AA83A"/>
+          <w:kern w:val="0"/>
+          <w:sz w:val="21"/>
+          <w:szCs w:val="21"/>
+          <w14:ligatures w14:val="none"/>
+        </w:rPr>
+        <w:t>'btn'</w:t>
+      </w:r>
+      <w:r>
+        <w:rPr>
+          <w:rFonts w:ascii="Consolas" w:eastAsia="Times New Roman" w:hAnsi="Consolas" w:cs="Times New Roman"/>
+          <w:color w:val="C5C8C6"/>
+          <w:kern w:val="0"/>
+          <w:sz w:val="21"/>
+          <w:szCs w:val="21"/>
+          <w14:ligatures w14:val="none"/>
+        </w:rPr>
+        <w:t>;</w:t>
+      </w:r>
+    </w:p>
+    <w:p>
+      <w:pPr>
+        <w:shd w:val="clear" w:color="auto" w:fill="1E1E1E"/>
+        <w:spacing w:after="0" w:line="285" w:lineRule="atLeast"/>
+        <w:rPr>
+          <w:rFonts w:ascii="Consolas" w:eastAsia="Times New Roman" w:hAnsi="Consolas" w:cs="Times New Roman"/>
+          <w:color w:val="C5C8C6"/>
+          <w:kern w:val="0"/>
+          <w:sz w:val="21"/>
+          <w:szCs w:val="21"/>
+          <w14:ligatures w14:val="none"/>
+        </w:rPr>
+      </w:pPr>
+      <w:r>
+        <w:rPr>
+          <w:rFonts w:ascii="Consolas" w:eastAsia="Times New Roman" w:hAnsi="Consolas" w:cs="Times New Roman"/>
+          <w:color w:val="C5C8C6"/>
+          <w:kern w:val="0"/>
+          <w:sz w:val="21"/>
+          <w:szCs w:val="21"/>
+          <w14:ligatures w14:val="none"/>
+        </w:rPr>
+        <w:t xml:space="preserve">    </w:t>
+      </w:r>
+      <w:r>
+        <w:rPr>
+          <w:rFonts w:ascii="Consolas" w:eastAsia="Times New Roman" w:hAnsi="Consolas" w:cs="Times New Roman"/>
+          <w:color w:val="9872A2"/>
+          <w:kern w:val="0"/>
+          <w:sz w:val="21"/>
+          <w:szCs w:val="21"/>
+          <w14:ligatures w14:val="none"/>
+        </w:rPr>
+        <w:t>if</w:t>
+      </w:r>
+      <w:r>
+        <w:rPr>
+          <w:rFonts w:ascii="Consolas" w:eastAsia="Times New Roman" w:hAnsi="Consolas" w:cs="Times New Roman"/>
+          <w:color w:val="C5C8C6"/>
+          <w:kern w:val="0"/>
+          <w:sz w:val="21"/>
+          <w:szCs w:val="21"/>
+          <w14:ligatures w14:val="none"/>
+        </w:rPr>
+        <w:t xml:space="preserve"> (</w:t>
+      </w:r>
+      <w:r>
+        <w:rPr>
+          <w:rFonts w:ascii="Consolas" w:eastAsia="Times New Roman" w:hAnsi="Consolas" w:cs="Times New Roman"/>
+          <w:color w:val="C7444A"/>
+          <w:kern w:val="0"/>
+          <w:sz w:val="21"/>
+          <w:szCs w:val="21"/>
+          <w14:ligatures w14:val="none"/>
+        </w:rPr>
+        <w:t>this</w:t>
+      </w:r>
+      <w:r>
+        <w:rPr>
+          <w:rFonts w:ascii="Consolas" w:eastAsia="Times New Roman" w:hAnsi="Consolas" w:cs="Times New Roman"/>
+          <w:color w:val="C5C8C6"/>
+          <w:kern w:val="0"/>
+          <w:sz w:val="21"/>
+          <w:szCs w:val="21"/>
+          <w14:ligatures w14:val="none"/>
+        </w:rPr>
+        <w:t>.</w:t>
+      </w:r>
+      <w:r>
+        <w:rPr>
+          <w:rFonts w:ascii="Consolas" w:eastAsia="Times New Roman" w:hAnsi="Consolas" w:cs="Times New Roman"/>
+          <w:color w:val="9872A2"/>
+          <w:kern w:val="0"/>
+          <w:sz w:val="21"/>
+          <w:szCs w:val="21"/>
+          <w14:ligatures w14:val="none"/>
+        </w:rPr>
+        <w:t>state</w:t>
+      </w:r>
+      <w:r>
+        <w:rPr>
+          <w:rFonts w:ascii="Consolas" w:eastAsia="Times New Roman" w:hAnsi="Consolas" w:cs="Times New Roman"/>
+          <w:color w:val="C5C8C6"/>
+          <w:kern w:val="0"/>
+          <w:sz w:val="21"/>
+          <w:szCs w:val="21"/>
+          <w14:ligatures w14:val="none"/>
+        </w:rPr>
+        <w:t>.</w:t>
+      </w:r>
+      <w:r>
+        <w:rPr>
+          <w:rFonts w:ascii="Consolas" w:eastAsia="Times New Roman" w:hAnsi="Consolas" w:cs="Times New Roman"/>
+          <w:color w:val="9872A2"/>
+          <w:kern w:val="0"/>
+          <w:sz w:val="21"/>
+          <w:szCs w:val="21"/>
+          <w14:ligatures w14:val="none"/>
+        </w:rPr>
+        <w:t>isPressed</w:t>
+      </w:r>
+      <w:r>
+        <w:rPr>
+          <w:rFonts w:ascii="Consolas" w:eastAsia="Times New Roman" w:hAnsi="Consolas" w:cs="Times New Roman"/>
+          <w:color w:val="C5C8C6"/>
+          <w:kern w:val="0"/>
+          <w:sz w:val="21"/>
+          <w:szCs w:val="21"/>
+          <w14:ligatures w14:val="none"/>
+        </w:rPr>
+        <w:t xml:space="preserve">) </w:t>
+      </w:r>
+      <w:r>
+        <w:rPr>
+          <w:rFonts w:ascii="Consolas" w:eastAsia="Times New Roman" w:hAnsi="Consolas" w:cs="Times New Roman"/>
+          <w:color w:val="6089B4"/>
+          <w:kern w:val="0"/>
+          <w:sz w:val="21"/>
+          <w:szCs w:val="21"/>
+          <w14:ligatures w14:val="none"/>
+        </w:rPr>
+        <w:t>btnClass</w:t>
+      </w:r>
+      <w:r>
+        <w:rPr>
+          <w:rFonts w:ascii="Consolas" w:eastAsia="Times New Roman" w:hAnsi="Consolas" w:cs="Times New Roman"/>
+          <w:color w:val="C5C8C6"/>
+          <w:kern w:val="0"/>
+          <w:sz w:val="21"/>
+          <w:szCs w:val="21"/>
+          <w14:ligatures w14:val="none"/>
+        </w:rPr>
+        <w:t xml:space="preserve"> </w:t>
+      </w:r>
+      <w:r>
+        <w:rPr>
+          <w:rFonts w:ascii="Consolas" w:eastAsia="Times New Roman" w:hAnsi="Consolas" w:cs="Times New Roman"/>
+          <w:color w:val="676867"/>
+          <w:kern w:val="0"/>
+          <w:sz w:val="21"/>
+          <w:szCs w:val="21"/>
+          <w14:ligatures w14:val="none"/>
+        </w:rPr>
+        <w:t>+=</w:t>
+      </w:r>
+      <w:r>
+        <w:rPr>
+          <w:rFonts w:ascii="Consolas" w:eastAsia="Times New Roman" w:hAnsi="Consolas" w:cs="Times New Roman"/>
+          <w:color w:val="C5C8C6"/>
+          <w:kern w:val="0"/>
+          <w:sz w:val="21"/>
+          <w:szCs w:val="21"/>
+          <w14:ligatures w14:val="none"/>
+        </w:rPr>
+        <w:t xml:space="preserve"> </w:t>
+      </w:r>
+      <w:r>
+        <w:rPr>
+          <w:rFonts w:ascii="Consolas" w:eastAsia="Times New Roman" w:hAnsi="Consolas" w:cs="Times New Roman"/>
+          <w:color w:val="9AA83A"/>
+          <w:kern w:val="0"/>
+          <w:sz w:val="21"/>
+          <w:szCs w:val="21"/>
+          <w14:ligatures w14:val="none"/>
+        </w:rPr>
+        <w:t>' btn-pressed'</w:t>
+      </w:r>
+      <w:r>
+        <w:rPr>
+          <w:rFonts w:ascii="Consolas" w:eastAsia="Times New Roman" w:hAnsi="Consolas" w:cs="Times New Roman"/>
+          <w:color w:val="C5C8C6"/>
+          <w:kern w:val="0"/>
+          <w:sz w:val="21"/>
+          <w:szCs w:val="21"/>
+          <w14:ligatures w14:val="none"/>
+        </w:rPr>
+        <w:t>;</w:t>
+      </w:r>
+    </w:p>
+    <w:p>
+      <w:pPr>
+        <w:shd w:val="clear" w:color="auto" w:fill="1E1E1E"/>
+        <w:spacing w:after="0" w:line="285" w:lineRule="atLeast"/>
+        <w:rPr>
+          <w:rFonts w:ascii="Consolas" w:eastAsia="Times New Roman" w:hAnsi="Consolas" w:cs="Times New Roman"/>
+          <w:color w:val="C5C8C6"/>
+          <w:kern w:val="0"/>
+          <w:sz w:val="21"/>
+          <w:szCs w:val="21"/>
+          <w14:ligatures w14:val="none"/>
+        </w:rPr>
+      </w:pPr>
+      <w:r>
+        <w:rPr>
+          <w:rFonts w:ascii="Consolas" w:eastAsia="Times New Roman" w:hAnsi="Consolas" w:cs="Times New Roman"/>
+          <w:color w:val="C5C8C6"/>
+          <w:kern w:val="0"/>
+          <w:sz w:val="21"/>
+          <w:szCs w:val="21"/>
+          <w14:ligatures w14:val="none"/>
+        </w:rPr>
+        <w:t xml:space="preserve">    </w:t>
+      </w:r>
+      <w:r>
+        <w:rPr>
+          <w:rFonts w:ascii="Consolas" w:eastAsia="Times New Roman" w:hAnsi="Consolas" w:cs="Times New Roman"/>
+          <w:color w:val="9872A2"/>
+          <w:kern w:val="0"/>
+          <w:sz w:val="21"/>
+          <w:szCs w:val="21"/>
+          <w14:ligatures w14:val="none"/>
+        </w:rPr>
+        <w:t>else</w:t>
+      </w:r>
+      <w:r>
+        <w:rPr>
+          <w:rFonts w:ascii="Consolas" w:eastAsia="Times New Roman" w:hAnsi="Consolas" w:cs="Times New Roman"/>
+          <w:color w:val="C5C8C6"/>
+          <w:kern w:val="0"/>
+          <w:sz w:val="21"/>
+          <w:szCs w:val="21"/>
+          <w14:ligatures w14:val="none"/>
+        </w:rPr>
+        <w:t xml:space="preserve"> </w:t>
+      </w:r>
+      <w:r>
+        <w:rPr>
+          <w:rFonts w:ascii="Consolas" w:eastAsia="Times New Roman" w:hAnsi="Consolas" w:cs="Times New Roman"/>
+          <w:color w:val="9872A2"/>
+          <w:kern w:val="0"/>
+          <w:sz w:val="21"/>
+          <w:szCs w:val="21"/>
+          <w14:ligatures w14:val="none"/>
+        </w:rPr>
+        <w:t>if</w:t>
+      </w:r>
+      <w:r>
+        <w:rPr>
+          <w:rFonts w:ascii="Consolas" w:eastAsia="Times New Roman" w:hAnsi="Consolas" w:cs="Times New Roman"/>
+          <w:color w:val="C5C8C6"/>
+          <w:kern w:val="0"/>
+          <w:sz w:val="21"/>
+          <w:szCs w:val="21"/>
+          <w14:ligatures w14:val="none"/>
+        </w:rPr>
+        <w:t xml:space="preserve"> (</w:t>
+      </w:r>
+      <w:r>
+        <w:rPr>
+          <w:rFonts w:ascii="Consolas" w:eastAsia="Times New Roman" w:hAnsi="Consolas" w:cs="Times New Roman"/>
+          <w:color w:val="C7444A"/>
+          <w:kern w:val="0"/>
+          <w:sz w:val="21"/>
+          <w:szCs w:val="21"/>
+          <w14:ligatures w14:val="none"/>
+        </w:rPr>
+        <w:t>this</w:t>
+      </w:r>
+      <w:r>
+        <w:rPr>
+          <w:rFonts w:ascii="Consolas" w:eastAsia="Times New Roman" w:hAnsi="Consolas" w:cs="Times New Roman"/>
+          <w:color w:val="C5C8C6"/>
+          <w:kern w:val="0"/>
+          <w:sz w:val="21"/>
+          <w:szCs w:val="21"/>
+          <w14:ligatures w14:val="none"/>
+        </w:rPr>
+        <w:t>.</w:t>
+      </w:r>
+      <w:r>
+        <w:rPr>
+          <w:rFonts w:ascii="Consolas" w:eastAsia="Times New Roman" w:hAnsi="Consolas" w:cs="Times New Roman"/>
+          <w:color w:val="9872A2"/>
+          <w:kern w:val="0"/>
+          <w:sz w:val="21"/>
+          <w:szCs w:val="21"/>
+          <w14:ligatures w14:val="none"/>
+        </w:rPr>
+        <w:t>state</w:t>
+      </w:r>
+      <w:r>
+        <w:rPr>
+          <w:rFonts w:ascii="Consolas" w:eastAsia="Times New Roman" w:hAnsi="Consolas" w:cs="Times New Roman"/>
+          <w:color w:val="C5C8C6"/>
+          <w:kern w:val="0"/>
+          <w:sz w:val="21"/>
+          <w:szCs w:val="21"/>
+          <w14:ligatures w14:val="none"/>
+        </w:rPr>
+        <w:t>.</w:t>
+      </w:r>
+      <w:r>
+        <w:rPr>
+          <w:rFonts w:ascii="Consolas" w:eastAsia="Times New Roman" w:hAnsi="Consolas" w:cs="Times New Roman"/>
+          <w:color w:val="9872A2"/>
+          <w:kern w:val="0"/>
+          <w:sz w:val="21"/>
+          <w:szCs w:val="21"/>
+          <w14:ligatures w14:val="none"/>
+        </w:rPr>
+        <w:t>isHovered</w:t>
+      </w:r>
+      <w:r>
+        <w:rPr>
+          <w:rFonts w:ascii="Consolas" w:eastAsia="Times New Roman" w:hAnsi="Consolas" w:cs="Times New Roman"/>
+          <w:color w:val="C5C8C6"/>
+          <w:kern w:val="0"/>
+          <w:sz w:val="21"/>
+          <w:szCs w:val="21"/>
+          <w14:ligatures w14:val="none"/>
+        </w:rPr>
+        <w:t xml:space="preserve">) </w:t>
+      </w:r>
+      <w:r>
+        <w:rPr>
+          <w:rFonts w:ascii="Consolas" w:eastAsia="Times New Roman" w:hAnsi="Consolas" w:cs="Times New Roman"/>
+          <w:color w:val="6089B4"/>
+          <w:kern w:val="0"/>
+          <w:sz w:val="21"/>
+          <w:szCs w:val="21"/>
+          <w14:ligatures w14:val="none"/>
+        </w:rPr>
+        <w:t>btnClass</w:t>
+      </w:r>
+      <w:r>
+        <w:rPr>
+          <w:rFonts w:ascii="Consolas" w:eastAsia="Times New Roman" w:hAnsi="Consolas" w:cs="Times New Roman"/>
+          <w:color w:val="C5C8C6"/>
+          <w:kern w:val="0"/>
+          <w:sz w:val="21"/>
+          <w:szCs w:val="21"/>
+          <w14:ligatures w14:val="none"/>
+        </w:rPr>
+        <w:t xml:space="preserve"> </w:t>
+      </w:r>
+      <w:r>
+        <w:rPr>
+          <w:rFonts w:ascii="Consolas" w:eastAsia="Times New Roman" w:hAnsi="Consolas" w:cs="Times New Roman"/>
+          <w:color w:val="676867"/>
+          <w:kern w:val="0"/>
+          <w:sz w:val="21"/>
+          <w:szCs w:val="21"/>
+          <w14:ligatures w14:val="none"/>
+        </w:rPr>
+        <w:t>+=</w:t>
+      </w:r>
+      <w:r>
+        <w:rPr>
+          <w:rFonts w:ascii="Consolas" w:eastAsia="Times New Roman" w:hAnsi="Consolas" w:cs="Times New Roman"/>
+          <w:color w:val="C5C8C6"/>
+          <w:kern w:val="0"/>
+          <w:sz w:val="21"/>
+          <w:szCs w:val="21"/>
+          <w14:ligatures w14:val="none"/>
+        </w:rPr>
+        <w:t xml:space="preserve"> </w:t>
+      </w:r>
+      <w:r>
+        <w:rPr>
+          <w:rFonts w:ascii="Consolas" w:eastAsia="Times New Roman" w:hAnsi="Consolas" w:cs="Times New Roman"/>
+          <w:color w:val="9AA83A"/>
+          <w:kern w:val="0"/>
+          <w:sz w:val="21"/>
+          <w:szCs w:val="21"/>
+          <w14:ligatures w14:val="none"/>
+        </w:rPr>
+        <w:t>' btn-over'</w:t>
+      </w:r>
+      <w:r>
+        <w:rPr>
+          <w:rFonts w:ascii="Consolas" w:eastAsia="Times New Roman" w:hAnsi="Consolas" w:cs="Times New Roman"/>
+          <w:color w:val="C5C8C6"/>
+          <w:kern w:val="0"/>
+          <w:sz w:val="21"/>
+          <w:szCs w:val="21"/>
+          <w14:ligatures w14:val="none"/>
+        </w:rPr>
+        <w:t>;</w:t>
+      </w:r>
+    </w:p>
+    <w:p>
+      <w:pPr>
+        <w:shd w:val="clear" w:color="auto" w:fill="1E1E1E"/>
+        <w:spacing w:after="0" w:line="285" w:lineRule="atLeast"/>
+        <w:rPr>
+          <w:rFonts w:ascii="Consolas" w:eastAsia="Times New Roman" w:hAnsi="Consolas" w:cs="Times New Roman"/>
+          <w:color w:val="C5C8C6"/>
+          <w:kern w:val="0"/>
+          <w:sz w:val="21"/>
+          <w:szCs w:val="21"/>
+          <w14:ligatures w14:val="none"/>
+        </w:rPr>
+      </w:pPr>
+      <w:r>
+        <w:rPr>
+          <w:rFonts w:ascii="Consolas" w:eastAsia="Times New Roman" w:hAnsi="Consolas" w:cs="Times New Roman"/>
+          <w:color w:val="C5C8C6"/>
+          <w:kern w:val="0"/>
+          <w:sz w:val="21"/>
+          <w:szCs w:val="21"/>
+          <w14:ligatures w14:val="none"/>
+        </w:rPr>
+        <w:t xml:space="preserve">    </w:t>
+      </w:r>
+      <w:r>
+        <w:rPr>
+          <w:rFonts w:ascii="Consolas" w:eastAsia="Times New Roman" w:hAnsi="Consolas" w:cs="Times New Roman"/>
+          <w:color w:val="9872A2"/>
+          <w:kern w:val="0"/>
+          <w:sz w:val="21"/>
+          <w:szCs w:val="21"/>
+          <w14:ligatures w14:val="none"/>
+        </w:rPr>
+        <w:t>return</w:t>
+      </w:r>
+      <w:r>
+        <w:rPr>
+          <w:rFonts w:ascii="Consolas" w:eastAsia="Times New Roman" w:hAnsi="Consolas" w:cs="Times New Roman"/>
+          <w:color w:val="C5C8C6"/>
+          <w:kern w:val="0"/>
+          <w:sz w:val="21"/>
+          <w:szCs w:val="21"/>
+          <w14:ligatures w14:val="none"/>
+        </w:rPr>
+        <w:t xml:space="preserve"> </w:t>
+      </w:r>
+      <w:r>
+        <w:rPr>
+          <w:rFonts w:ascii="Consolas" w:eastAsia="Times New Roman" w:hAnsi="Consolas" w:cs="Times New Roman"/>
+          <w:color w:val="6089B4"/>
+          <w:kern w:val="0"/>
+          <w:sz w:val="21"/>
+          <w:szCs w:val="21"/>
+          <w14:ligatures w14:val="none"/>
+        </w:rPr>
+        <w:t>&lt;button</w:t>
+      </w:r>
+      <w:r>
+        <w:rPr>
+          <w:rFonts w:ascii="Consolas" w:eastAsia="Times New Roman" w:hAnsi="Consolas" w:cs="Times New Roman"/>
+          <w:color w:val="D0B344"/>
+          <w:kern w:val="0"/>
+          <w:sz w:val="21"/>
+          <w:szCs w:val="21"/>
+          <w14:ligatures w14:val="none"/>
+        </w:rPr>
+        <w:t xml:space="preserve"> className</w:t>
+      </w:r>
+      <w:r>
+        <w:rPr>
+          <w:rFonts w:ascii="Consolas" w:eastAsia="Times New Roman" w:hAnsi="Consolas" w:cs="Times New Roman"/>
+          <w:color w:val="676867"/>
+          <w:kern w:val="0"/>
+          <w:sz w:val="21"/>
+          <w:szCs w:val="21"/>
+          <w14:ligatures w14:val="none"/>
+        </w:rPr>
+        <w:t>=</w:t>
+      </w:r>
+      <w:r>
+        <w:rPr>
+          <w:rFonts w:ascii="Consolas" w:eastAsia="Times New Roman" w:hAnsi="Consolas" w:cs="Times New Roman"/>
+          <w:color w:val="D0B344"/>
+          <w:kern w:val="0"/>
+          <w:sz w:val="21"/>
+          <w:szCs w:val="21"/>
+          <w14:ligatures w14:val="none"/>
+        </w:rPr>
+        <w:t>{</w:t>
+      </w:r>
+      <w:r>
+        <w:rPr>
+          <w:rFonts w:ascii="Consolas" w:eastAsia="Times New Roman" w:hAnsi="Consolas" w:cs="Times New Roman"/>
+          <w:color w:val="6089B4"/>
+          <w:kern w:val="0"/>
+          <w:sz w:val="21"/>
+          <w:szCs w:val="21"/>
+          <w14:ligatures w14:val="none"/>
+        </w:rPr>
+        <w:t>btnClass</w:t>
+      </w:r>
+      <w:r>
+        <w:rPr>
+          <w:rFonts w:ascii="Consolas" w:eastAsia="Times New Roman" w:hAnsi="Consolas" w:cs="Times New Roman"/>
+          <w:color w:val="D0B344"/>
+          <w:kern w:val="0"/>
+          <w:sz w:val="21"/>
+          <w:szCs w:val="21"/>
+          <w14:ligatures w14:val="none"/>
+        </w:rPr>
+        <w:t>}</w:t>
+      </w:r>
+      <w:r>
+        <w:rPr>
+          <w:rFonts w:ascii="Consolas" w:eastAsia="Times New Roman" w:hAnsi="Consolas" w:cs="Times New Roman"/>
+          <w:color w:val="6089B4"/>
+          <w:kern w:val="0"/>
+          <w:sz w:val="21"/>
+          <w:szCs w:val="21"/>
+          <w14:ligatures w14:val="none"/>
+        </w:rPr>
+        <w:t>&gt;</w:t>
+      </w:r>
+      <w:r>
+        <w:rPr>
+          <w:rFonts w:ascii="Consolas" w:eastAsia="Times New Roman" w:hAnsi="Consolas" w:cs="Times New Roman"/>
+          <w:color w:val="D0B344"/>
+          <w:kern w:val="0"/>
+          <w:sz w:val="21"/>
+          <w:szCs w:val="21"/>
+          <w14:ligatures w14:val="none"/>
+        </w:rPr>
+        <w:t>{</w:t>
+      </w:r>
+      <w:r>
+        <w:rPr>
+          <w:rFonts w:ascii="Consolas" w:eastAsia="Times New Roman" w:hAnsi="Consolas" w:cs="Times New Roman"/>
+          <w:color w:val="C7444A"/>
+          <w:kern w:val="0"/>
+          <w:sz w:val="21"/>
+          <w:szCs w:val="21"/>
+          <w14:ligatures w14:val="none"/>
+        </w:rPr>
+        <w:t>this</w:t>
+      </w:r>
+      <w:r>
+        <w:rPr>
+          <w:rFonts w:ascii="Consolas" w:eastAsia="Times New Roman" w:hAnsi="Consolas" w:cs="Times New Roman"/>
+          <w:color w:val="C5C8C6"/>
+          <w:kern w:val="0"/>
+          <w:sz w:val="21"/>
+          <w:szCs w:val="21"/>
+          <w14:ligatures w14:val="none"/>
+        </w:rPr>
+        <w:t>.</w:t>
+      </w:r>
+      <w:r>
+        <w:rPr>
+          <w:rFonts w:ascii="Consolas" w:eastAsia="Times New Roman" w:hAnsi="Consolas" w:cs="Times New Roman"/>
+          <w:color w:val="6089B4"/>
+          <w:kern w:val="0"/>
+          <w:sz w:val="21"/>
+          <w:szCs w:val="21"/>
+          <w14:ligatures w14:val="none"/>
+        </w:rPr>
+        <w:t>props</w:t>
+      </w:r>
+      <w:r>
+        <w:rPr>
+          <w:rFonts w:ascii="Consolas" w:eastAsia="Times New Roman" w:hAnsi="Consolas" w:cs="Times New Roman"/>
+          <w:color w:val="C5C8C6"/>
+          <w:kern w:val="0"/>
+          <w:sz w:val="21"/>
+          <w:szCs w:val="21"/>
+          <w14:ligatures w14:val="none"/>
+        </w:rPr>
+        <w:t>.</w:t>
+      </w:r>
+      <w:r>
+        <w:rPr>
+          <w:rFonts w:ascii="Consolas" w:eastAsia="Times New Roman" w:hAnsi="Consolas" w:cs="Times New Roman"/>
+          <w:color w:val="9872A2"/>
+          <w:kern w:val="0"/>
+          <w:sz w:val="21"/>
+          <w:szCs w:val="21"/>
+          <w14:ligatures w14:val="none"/>
+        </w:rPr>
+        <w:t>label</w:t>
+      </w:r>
+      <w:r>
+        <w:rPr>
+          <w:rFonts w:ascii="Consolas" w:eastAsia="Times New Roman" w:hAnsi="Consolas" w:cs="Times New Roman"/>
+          <w:color w:val="D0B344"/>
+          <w:kern w:val="0"/>
+          <w:sz w:val="21"/>
+          <w:szCs w:val="21"/>
+          <w14:ligatures w14:val="none"/>
+        </w:rPr>
+        <w:t>}</w:t>
+      </w:r>
+      <w:r>
+        <w:rPr>
+          <w:rFonts w:ascii="Consolas" w:eastAsia="Times New Roman" w:hAnsi="Consolas" w:cs="Times New Roman"/>
+          <w:color w:val="6089B4"/>
+          <w:kern w:val="0"/>
+          <w:sz w:val="21"/>
+          <w:szCs w:val="21"/>
+          <w14:ligatures w14:val="none"/>
+        </w:rPr>
+        <w:t>&lt;/button&gt;</w:t>
+      </w:r>
+      <w:r>
+        <w:rPr>
+          <w:rFonts w:ascii="Consolas" w:eastAsia="Times New Roman" w:hAnsi="Consolas" w:cs="Times New Roman"/>
+          <w:color w:val="C5C8C6"/>
+          <w:kern w:val="0"/>
+          <w:sz w:val="21"/>
+          <w:szCs w:val="21"/>
+          <w14:ligatures w14:val="none"/>
+        </w:rPr>
+        <w:t>;</w:t>
+      </w:r>
+    </w:p>
+    <w:p>
+      <w:pPr>
+        <w:shd w:val="clear" w:color="auto" w:fill="1E1E1E"/>
+        <w:spacing w:after="0" w:line="285" w:lineRule="atLeast"/>
+        <w:rPr>
+          <w:rFonts w:ascii="Consolas" w:eastAsia="Times New Roman" w:hAnsi="Consolas" w:cs="Times New Roman"/>
+          <w:color w:val="C5C8C6"/>
+          <w:kern w:val="0"/>
+          <w:sz w:val="21"/>
+          <w:szCs w:val="21"/>
+          <w14:ligatures w14:val="none"/>
+        </w:rPr>
+      </w:pPr>
+      <w:r>
+        <w:rPr>
+          <w:rFonts w:ascii="Consolas" w:eastAsia="Times New Roman" w:hAnsi="Consolas" w:cs="Times New Roman"/>
+          <w:color w:val="C5C8C6"/>
+          <w:kern w:val="0"/>
+          <w:sz w:val="21"/>
+          <w:szCs w:val="21"/>
+          <w14:ligatures w14:val="none"/>
+        </w:rPr>
+        <w:t>  }</w:t>
+      </w:r>
+    </w:p>
+    <w:p>
+      <w:pPr>
+        <w:shd w:val="clear" w:color="auto" w:fill="1E1E1E"/>
+        <w:spacing w:after="0" w:line="285" w:lineRule="atLeast"/>
+        <w:rPr>
+          <w:rFonts w:ascii="Consolas" w:eastAsia="Times New Roman" w:hAnsi="Consolas" w:cs="Times New Roman"/>
+          <w:color w:val="C5C8C6"/>
+          <w:kern w:val="0"/>
+          <w:sz w:val="21"/>
+          <w:szCs w:val="21"/>
+          <w14:ligatures w14:val="none"/>
+        </w:rPr>
+      </w:pPr>
+      <w:r>
+        <w:rPr>
+          <w:rFonts w:ascii="Consolas" w:eastAsia="Times New Roman" w:hAnsi="Consolas" w:cs="Times New Roman"/>
+          <w:color w:val="C5C8C6"/>
+          <w:kern w:val="0"/>
+          <w:sz w:val="21"/>
+          <w:szCs w:val="21"/>
+          <w14:ligatures w14:val="none"/>
+        </w:rPr>
+        <w:t>}</w:t>
+      </w:r>
+    </w:p>
+    <w:p>
+      <w:pPr>
+        <w:bidi/>
+        <w:rPr>
+          <w:rFonts w:cs="B Nazanin"/>
+          <w:rtl/>
+          <w:lang w:bidi="fa-IR"/>
+        </w:rPr>
+      </w:pPr>
+    </w:p>
+    <w:p>
+      <w:pPr>
+        <w:bidi/>
+        <w:rPr>
+          <w:rFonts w:cs="B Nazanin"/>
+          <w:rtl/>
+          <w:lang w:bidi="fa-IR"/>
+        </w:rPr>
+      </w:pPr>
+    </w:p>
+    <w:p>
+      <w:pPr>
+        <w:bidi/>
+        <w:rPr>
+          <w:rFonts w:cs="B Nazanin" w:hint="cs"/>
+          <w:rtl/>
+          <w:lang w:bidi="fa-IR"/>
+        </w:rPr>
+      </w:pPr>
+    </w:p>
+    <w:p>
+      <w:pPr>
+        <w:bidi/>
+        <w:rPr>
+          <w:rFonts w:cs="B Nazanin" w:hint="cs"/>
+          <w:rtl/>
           <w:lang w:bidi="fa-IR"/>
         </w:rPr>
       </w:pPr>
@@ -2151,6 +4846,7 @@
   <w:style w:type="paragraph" w:default="1" w:styleId="Normal">
     <w:name w:val="Normal"/>
     <w:qFormat/>
+    <w:rsid w:val="00835BED"/>
   </w:style>
   <w:style w:type="paragraph" w:styleId="Heading1">
     <w:name w:val="heading 1"/>

</xml_diff>